<commit_message>
Updated Plan Day 6 with Resistor Confirmed as 220 OHM
</commit_message>
<xml_diff>
--- a/Lessons/Day_6/Notes/Notes_Day_6.docx
+++ b/Lessons/Day_6/Notes/Notes_Day_6.docx
@@ -30,6 +30,9 @@
     </w:p>
     <w:p>
       <w:r>
+        <w:rPr>
+          <w:noProof/>
+        </w:rPr>
         <w:drawing>
           <wp:inline distT="0" distB="0" distL="0" distR="0" wp14:anchorId="70FDB4A0" wp14:editId="4F400391">
             <wp:extent cx="4121150" cy="2709128"/>
@@ -73,15 +76,18 @@
       <w:r>
         <w:t>Mine</w:t>
       </w:r>
+      <w:r>
+        <w:t xml:space="preserve"> (220 Ω Resistor)</w:t>
+      </w:r>
     </w:p>
     <w:p/>
     <w:p>
       <w:r>
         <w:drawing>
-          <wp:inline distT="0" distB="0" distL="0" distR="0" wp14:anchorId="0F72F1E6" wp14:editId="7D0EFADC">
-            <wp:extent cx="4488094" cy="2508250"/>
-            <wp:effectExtent l="0" t="0" r="8255" b="6350"/>
-            <wp:docPr id="1185159167" name="Picture 1" descr="A circuit board with wires&#10;&#10;Description automatically generated"/>
+          <wp:inline distT="0" distB="0" distL="0" distR="0" wp14:anchorId="5BBE78EC" wp14:editId="7D2D707F">
+            <wp:extent cx="5734050" cy="3167205"/>
+            <wp:effectExtent l="0" t="0" r="0" b="0"/>
+            <wp:docPr id="1702983228" name="Picture 1" descr="A circuit board with wires&#10;&#10;Description automatically generated"/>
             <wp:cNvGraphicFramePr>
               <a:graphicFrameLocks xmlns:a="http://schemas.openxmlformats.org/drawingml/2006/main" noChangeAspect="1"/>
             </wp:cNvGraphicFramePr>
@@ -89,7 +95,7 @@
               <a:graphicData uri="http://schemas.openxmlformats.org/drawingml/2006/picture">
                 <pic:pic xmlns:pic="http://schemas.openxmlformats.org/drawingml/2006/picture">
                   <pic:nvPicPr>
-                    <pic:cNvPr id="1185159167" name="Picture 1" descr="A circuit board with wires&#10;&#10;Description automatically generated"/>
+                    <pic:cNvPr id="1702983228" name="Picture 1" descr="A circuit board with wires&#10;&#10;Description automatically generated"/>
                     <pic:cNvPicPr/>
                   </pic:nvPicPr>
                   <pic:blipFill>
@@ -101,7 +107,7 @@
                   <pic:spPr>
                     <a:xfrm>
                       <a:off x="0" y="0"/>
-                      <a:ext cx="4495461" cy="2512367"/>
+                      <a:ext cx="5740827" cy="3170949"/>
                     </a:xfrm>
                     <a:prstGeom prst="rect">
                       <a:avLst/>

</xml_diff>

<commit_message>
Day 6 Lesson and Logged Data back from hardware
 On branch 30_Days_Lost_in_Space
 Your branch is up to date with 'origin/30_Days_Lost_in_Space'.

 Changes to be committed:
	new file:   Lessons/Day_6/Code/Add_Time_Stamp_Day_6_Lesson_sketch_oct29a/Add_Time_Stamp_Day_6_Lesson_sketch_oct29a.ino
	modified:   Lessons/Day_6/Code/Day_6_Lesson_sketch_oct29a/Day_6_Lesson_sketch_oct29a.ino
	new file:   Lessons/Day_6/Notes/Data_Log.txt
	new file:   Lessons/Day_6/Notes/Data_Log_2.txt
	new file:   Lessons/Day_6/Notes/Data_Log_3_Time_Stamp.txt
	modified:   Lessons/Day_6/Notes/Notes_Day_6.docx
</commit_message>
<xml_diff>
--- a/Lessons/Day_6/Notes/Notes_Day_6.docx
+++ b/Lessons/Day_6/Notes/Notes_Day_6.docx
@@ -1,11 +1,13 @@
 
 <file path=word/document.xml><?xml version="1.0" encoding="utf-8"?>
-<w:document xmlns:wpc="http://schemas.microsoft.com/office/word/2010/wordprocessingCanvas" xmlns:cx="http://schemas.microsoft.com/office/drawing/2014/chartex" xmlns:cx1="http://schemas.microsoft.com/office/drawing/2015/9/8/chartex" xmlns:cx2="http://schemas.microsoft.com/office/drawing/2015/10/21/chartex" xmlns:cx3="http://schemas.microsoft.com/office/drawing/2016/5/9/chartex" xmlns:cx4="http://schemas.microsoft.com/office/drawing/2016/5/10/chartex" xmlns:cx5="http://schemas.microsoft.com/office/drawing/2016/5/11/chartex" xmlns:cx6="http://schemas.microsoft.com/office/drawing/2016/5/12/chartex" xmlns:cx7="http://schemas.microsoft.com/office/drawing/2016/5/13/chartex" xmlns:cx8="http://schemas.microsoft.com/office/drawing/2016/5/14/chartex" xmlns:mc="http://schemas.openxmlformats.org/markup-compatibility/2006" xmlns:aink="http://schemas.microsoft.com/office/drawing/2016/ink" xmlns:am3d="http://schemas.microsoft.com/office/drawing/2017/model3d" xmlns:o="urn:schemas-microsoft-com:office:office" xmlns:oel="http://schemas.microsoft.com/office/2019/extlst" xmlns:r="http://schemas.openxmlformats.org/officeDocument/2006/relationships" xmlns:m="http://schemas.openxmlformats.org/officeDocument/2006/math" xmlns:v="urn:schemas-microsoft-com:vml" xmlns:wp14="http://schemas.microsoft.com/office/word/2010/wordprocessingDrawing" xmlns:wp="http://schemas.openxmlformats.org/drawingml/2006/wordprocessingDrawing" xmlns:w10="urn:schemas-microsoft-com:office:word" xmlns:w="http://schemas.openxmlformats.org/wordprocessingml/2006/main" xmlns:w14="http://schemas.microsoft.com/office/word/2010/wordml" xmlns:w15="http://schemas.microsoft.com/office/word/2012/wordml" xmlns:w16cex="http://schemas.microsoft.com/office/word/2018/wordml/cex" xmlns:w16cid="http://schemas.microsoft.com/office/word/2016/wordml/cid" xmlns:w16="http://schemas.microsoft.com/office/word/2018/wordml" xmlns:w16du="http://schemas.microsoft.com/office/word/2023/wordml/word16du" xmlns:w16sdtdh="http://schemas.microsoft.com/office/word/2020/wordml/sdtdatahash" xmlns:w16se="http://schemas.microsoft.com/office/word/2015/wordml/symex" xmlns:wpg="http://schemas.microsoft.com/office/word/2010/wordprocessingGroup" xmlns:wpi="http://schemas.microsoft.com/office/word/2010/wordprocessingInk" xmlns:wne="http://schemas.microsoft.com/office/word/2006/wordml" xmlns:wps="http://schemas.microsoft.com/office/word/2010/wordprocessingShape" mc:Ignorable="w14 w15 w16se w16cid w16 w16cex w16sdtdh w16du wp14">
+<w:document xmlns:o="urn:schemas-microsoft-com:office:office" xmlns:r="http://schemas.openxmlformats.org/officeDocument/2006/relationships" xmlns:v="urn:schemas-microsoft-com:vml" xmlns:w="http://schemas.openxmlformats.org/wordprocessingml/2006/main" xmlns:w10="urn:schemas-microsoft-com:office:word" xmlns:wp="http://schemas.openxmlformats.org/drawingml/2006/wordprocessingDrawing" xmlns:wps="http://schemas.microsoft.com/office/word/2010/wordprocessingShape" xmlns:wpg="http://schemas.microsoft.com/office/word/2010/wordprocessingGroup" xmlns:mc="http://schemas.openxmlformats.org/markup-compatibility/2006" xmlns:wp14="http://schemas.microsoft.com/office/word/2010/wordprocessingDrawing" xmlns:w14="http://schemas.microsoft.com/office/word/2010/wordml" xmlns:w15="http://schemas.microsoft.com/office/word/2012/wordml" mc:Ignorable="w14 wp14 w15">
   <w:body>
     <w:p>
       <w:pPr>
+        <w:pStyle w:val="Normal"/>
         <w:jc w:val="center"/>
         <w:rPr>
+          <w:b/>
           <w:b/>
           <w:bCs/>
           <w:sz w:val="32"/>
@@ -22,22 +24,37 @@
         <w:t>Day 6 Notes</w:t>
       </w:r>
     </w:p>
-    <w:p/>
-    <w:p>
-      <w:r>
+    <w:p>
+      <w:pPr>
+        <w:pStyle w:val="Normal"/>
+        <w:rPr/>
+      </w:pPr>
+      <w:r>
+        <w:rPr/>
+      </w:r>
+    </w:p>
+    <w:p>
+      <w:pPr>
+        <w:pStyle w:val="Normal"/>
+        <w:rPr/>
+      </w:pPr>
+      <w:r>
+        <w:rPr/>
         <w:t>Lesson Reference</w:t>
       </w:r>
     </w:p>
     <w:p>
-      <w:r>
-        <w:rPr>
-          <w:noProof/>
-        </w:rPr>
+      <w:pPr>
+        <w:pStyle w:val="Normal"/>
+        <w:rPr/>
+      </w:pPr>
+      <w:r>
+        <w:rPr/>
         <w:drawing>
-          <wp:inline distT="0" distB="0" distL="0" distR="0" wp14:anchorId="70FDB4A0" wp14:editId="4F400391">
-            <wp:extent cx="4121150" cy="2709128"/>
+          <wp:inline distT="0" distB="0" distL="0" distR="0">
+            <wp:extent cx="4121150" cy="2708910"/>
             <wp:effectExtent l="0" t="0" r="0" b="0"/>
-            <wp:docPr id="287283318" name="Picture 1" descr="A circuit board with wires and wires&#10;&#10;Description automatically generated"/>
+            <wp:docPr id="1" name="Picture 1" descr="A circuit board with wires and wires&#10;&#10;Description automatically generated"/>
             <wp:cNvGraphicFramePr>
               <a:graphicFrameLocks xmlns:a="http://schemas.openxmlformats.org/drawingml/2006/main" noChangeAspect="1"/>
             </wp:cNvGraphicFramePr>
@@ -45,19 +62,21 @@
               <a:graphicData uri="http://schemas.openxmlformats.org/drawingml/2006/picture">
                 <pic:pic xmlns:pic="http://schemas.openxmlformats.org/drawingml/2006/picture">
                   <pic:nvPicPr>
-                    <pic:cNvPr id="287283318" name="Picture 1" descr="A circuit board with wires and wires&#10;&#10;Description automatically generated"/>
-                    <pic:cNvPicPr/>
+                    <pic:cNvPr id="1" name="Picture 1" descr="A circuit board with wires and wires&#10;&#10;Description automatically generated"/>
+                    <pic:cNvPicPr>
+                      <a:picLocks noChangeAspect="1" noChangeArrowheads="1"/>
+                    </pic:cNvPicPr>
                   </pic:nvPicPr>
                   <pic:blipFill>
-                    <a:blip r:embed="rId4"/>
+                    <a:blip r:embed="rId2"/>
                     <a:stretch>
                       <a:fillRect/>
                     </a:stretch>
                   </pic:blipFill>
-                  <pic:spPr>
+                  <pic:spPr bwMode="auto">
                     <a:xfrm>
                       <a:off x="0" y="0"/>
-                      <a:ext cx="4137091" cy="2719607"/>
+                      <a:ext cx="4121150" cy="2708910"/>
                     </a:xfrm>
                     <a:prstGeom prst="rect">
                       <a:avLst/>
@@ -70,24 +89,55 @@
         </w:drawing>
       </w:r>
     </w:p>
-    <w:p/>
-    <w:p/>
-    <w:p>
-      <w:r>
-        <w:t>Mine</w:t>
-      </w:r>
-      <w:r>
-        <w:t xml:space="preserve"> (220 Ω Resistor)</w:t>
-      </w:r>
-    </w:p>
-    <w:p/>
-    <w:p>
-      <w:r>
+    <w:p>
+      <w:pPr>
+        <w:pStyle w:val="Normal"/>
+        <w:rPr/>
+      </w:pPr>
+      <w:r>
+        <w:rPr/>
+      </w:r>
+    </w:p>
+    <w:p>
+      <w:pPr>
+        <w:pStyle w:val="Normal"/>
+        <w:rPr/>
+      </w:pPr>
+      <w:r>
+        <w:rPr/>
+      </w:r>
+    </w:p>
+    <w:p>
+      <w:pPr>
+        <w:pStyle w:val="Normal"/>
+        <w:rPr/>
+      </w:pPr>
+      <w:r>
+        <w:rPr/>
+        <w:t>Mine (220 Ω Resistor)</w:t>
+      </w:r>
+    </w:p>
+    <w:p>
+      <w:pPr>
+        <w:pStyle w:val="Normal"/>
+        <w:rPr/>
+      </w:pPr>
+      <w:r>
+        <w:rPr/>
+      </w:r>
+    </w:p>
+    <w:p>
+      <w:pPr>
+        <w:pStyle w:val="Normal"/>
+        <w:rPr/>
+      </w:pPr>
+      <w:r>
+        <w:rPr/>
         <w:drawing>
-          <wp:inline distT="0" distB="0" distL="0" distR="0" wp14:anchorId="5BBE78EC" wp14:editId="7D2D707F">
-            <wp:extent cx="5734050" cy="3167205"/>
+          <wp:inline distT="0" distB="0" distL="0" distR="0">
+            <wp:extent cx="3743960" cy="2068195"/>
             <wp:effectExtent l="0" t="0" r="0" b="0"/>
-            <wp:docPr id="1702983228" name="Picture 1" descr="A circuit board with wires&#10;&#10;Description automatically generated"/>
+            <wp:docPr id="2" name="Image2" descr="A circuit board with wires&#10;&#10;Description automatically generated"/>
             <wp:cNvGraphicFramePr>
               <a:graphicFrameLocks xmlns:a="http://schemas.openxmlformats.org/drawingml/2006/main" noChangeAspect="1"/>
             </wp:cNvGraphicFramePr>
@@ -95,19 +145,21 @@
               <a:graphicData uri="http://schemas.openxmlformats.org/drawingml/2006/picture">
                 <pic:pic xmlns:pic="http://schemas.openxmlformats.org/drawingml/2006/picture">
                   <pic:nvPicPr>
-                    <pic:cNvPr id="1702983228" name="Picture 1" descr="A circuit board with wires&#10;&#10;Description automatically generated"/>
-                    <pic:cNvPicPr/>
+                    <pic:cNvPr id="2" name="Image2" descr="A circuit board with wires&#10;&#10;Description automatically generated"/>
+                    <pic:cNvPicPr>
+                      <a:picLocks noChangeAspect="1" noChangeArrowheads="1"/>
+                    </pic:cNvPicPr>
                   </pic:nvPicPr>
                   <pic:blipFill>
-                    <a:blip r:embed="rId5"/>
+                    <a:blip r:embed="rId3"/>
                     <a:stretch>
                       <a:fillRect/>
                     </a:stretch>
                   </pic:blipFill>
-                  <pic:spPr>
+                  <pic:spPr bwMode="auto">
                     <a:xfrm>
                       <a:off x="0" y="0"/>
-                      <a:ext cx="5740827" cy="3170949"/>
+                      <a:ext cx="3743960" cy="2068195"/>
                     </a:xfrm>
                     <a:prstGeom prst="rect">
                       <a:avLst/>
@@ -120,22 +172,2560 @@
         </w:drawing>
       </w:r>
     </w:p>
+    <w:p>
+      <w:pPr>
+        <w:pStyle w:val="Normal"/>
+        <w:rPr/>
+      </w:pPr>
+      <w:r>
+        <w:rPr/>
+      </w:r>
+    </w:p>
+    <w:p>
+      <w:pPr>
+        <w:pStyle w:val="Normal"/>
+        <w:rPr/>
+      </w:pPr>
+      <w:r>
+        <w:rPr/>
+      </w:r>
+      <w:r>
+        <w:br w:type="page"/>
+      </w:r>
+    </w:p>
+    <w:p>
+      <w:pPr>
+        <w:pStyle w:val="Normal"/>
+        <w:rPr/>
+      </w:pPr>
+      <w:r>
+        <w:rPr/>
+      </w:r>
+    </w:p>
+    <w:p>
+      <w:pPr>
+        <w:pStyle w:val="Normal"/>
+        <w:rPr/>
+      </w:pPr>
+      <w:r>
+        <w:rPr/>
+        <w:t>Yes, you can easily log Serial Monitor data to a file, which you can then import into a spreadsheet for analysis. Here are two methods to get this done:</w:t>
+      </w:r>
+    </w:p>
+    <w:p>
+      <w:pPr>
+        <w:pStyle w:val="Normal"/>
+        <w:rPr/>
+      </w:pPr>
+      <w:r>
+        <w:rPr/>
+      </w:r>
+    </w:p>
+    <w:p>
+      <w:pPr>
+        <w:pStyle w:val="Normal"/>
+        <w:rPr>
+          <w:color w:val="C9211E"/>
+        </w:rPr>
+      </w:pPr>
+      <w:r>
+        <w:rPr>
+          <w:color w:val="C9211E"/>
+        </w:rPr>
+        <w:t>### Method 1: Using the Arduino IDE's Built-in Serial Plotter (Arduino IDE 2.0 and Up)</w:t>
+      </w:r>
+    </w:p>
+    <w:p>
+      <w:pPr>
+        <w:pStyle w:val="Normal"/>
+        <w:rPr>
+          <w:color w:val="C9211E"/>
+        </w:rPr>
+      </w:pPr>
+      <w:r>
+        <w:rPr>
+          <w:color w:val="C9211E"/>
+        </w:rPr>
+        <w:t>If you’re using Arduino IDE 2.0+, you can export data directly from the Serial Monitor:</w:t>
+      </w:r>
+    </w:p>
+    <w:p>
+      <w:pPr>
+        <w:pStyle w:val="Normal"/>
+        <w:rPr>
+          <w:color w:val="C9211E"/>
+        </w:rPr>
+      </w:pPr>
+      <w:r>
+        <w:rPr>
+          <w:color w:val="C9211E"/>
+        </w:rPr>
+        <w:t>1. **Open Serial Monitor** and run your code to view the live data.</w:t>
+      </w:r>
+    </w:p>
+    <w:p>
+      <w:pPr>
+        <w:pStyle w:val="Normal"/>
+        <w:rPr>
+          <w:color w:val="C9211E"/>
+        </w:rPr>
+      </w:pPr>
+      <w:r>
+        <w:rPr>
+          <w:color w:val="C9211E"/>
+        </w:rPr>
+        <w:t>2. **Click the “Log to file” button** (a floppy disk icon) in the Serial Monitor. This will prompt you to choose a file location to save the incoming data.</w:t>
+      </w:r>
+    </w:p>
+    <w:p>
+      <w:pPr>
+        <w:pStyle w:val="Normal"/>
+        <w:rPr>
+          <w:color w:val="C9211E"/>
+        </w:rPr>
+      </w:pPr>
+      <w:r>
+        <w:rPr>
+          <w:color w:val="C9211E"/>
+        </w:rPr>
+        <w:t>3. **Save the File**: The data will automatically be logged to a `.txt` file, which can be opened in a spreadsheet program for analysis.</w:t>
+      </w:r>
+    </w:p>
+    <w:p>
+      <w:pPr>
+        <w:pStyle w:val="Normal"/>
+        <w:rPr>
+          <w:color w:val="C9211E"/>
+        </w:rPr>
+      </w:pPr>
+      <w:r>
+        <w:rPr>
+          <w:color w:val="C9211E"/>
+        </w:rPr>
+      </w:r>
+    </w:p>
+    <w:p>
+      <w:pPr>
+        <w:pStyle w:val="Normal"/>
+        <w:ind w:left="720" w:hanging="0"/>
+        <w:rPr>
+          <w:color w:val="C9211E"/>
+        </w:rPr>
+      </w:pPr>
+      <w:r>
+        <w:rPr>
+          <w:color w:val="C9211E"/>
+        </w:rPr>
+        <w:t>In the Arduino IDE 2.0, unfortunately, there isn’t a built-in “Log to File” button directly on the Serial Monitor. However, there are a couple of alternatives for capturing your data:</w:t>
+      </w:r>
+    </w:p>
+    <w:p>
+      <w:pPr>
+        <w:pStyle w:val="Normal"/>
+        <w:ind w:left="720" w:hanging="0"/>
+        <w:rPr>
+          <w:color w:val="C9211E"/>
+        </w:rPr>
+      </w:pPr>
+      <w:r>
+        <w:rPr>
+          <w:color w:val="C9211E"/>
+        </w:rPr>
+      </w:r>
+    </w:p>
+    <w:p>
+      <w:pPr>
+        <w:pStyle w:val="Normal"/>
+        <w:ind w:left="720" w:hanging="0"/>
+        <w:rPr>
+          <w:color w:val="C9211E"/>
+          <w:highlight w:val="none"/>
+          <w:shd w:fill="FFFF00" w:val="clear"/>
+        </w:rPr>
+      </w:pPr>
+      <w:r>
+        <w:rPr>
+          <w:color w:val="C9211E"/>
+          <w:shd w:fill="FFFF00" w:val="clear"/>
+        </w:rPr>
+        <w:t>1. **Copy and Paste**: You can manually select and copy the visible output in the Serial Monitor. Although this approach is limited to what’s displayed on the screen, you can use `Ctrl + A` and `Ctrl + C` to copy all visible data, then paste it into a text editor for saving. Some users have noted issues with this approach when dealing with large amounts of data, as the Serial Monitor may lose selection control after scrolling.</w:t>
+      </w:r>
+    </w:p>
+    <w:p>
+      <w:pPr>
+        <w:pStyle w:val="Normal"/>
+        <w:ind w:left="720" w:hanging="0"/>
+        <w:rPr>
+          <w:color w:val="C9211E"/>
+          <w:highlight w:val="none"/>
+          <w:shd w:fill="FFFF00" w:val="clear"/>
+        </w:rPr>
+      </w:pPr>
+      <w:r>
+        <w:rPr>
+          <w:color w:val="C9211E"/>
+          <w:shd w:fill="FFFF00" w:val="clear"/>
+        </w:rPr>
+      </w:r>
+    </w:p>
+    <w:p>
+      <w:pPr>
+        <w:pStyle w:val="Normal"/>
+        <w:ind w:left="720" w:hanging="0"/>
+        <w:rPr>
+          <w:color w:val="C9211E"/>
+          <w:highlight w:val="none"/>
+          <w:shd w:fill="FFFF00" w:val="clear"/>
+        </w:rPr>
+      </w:pPr>
+      <w:r>
+        <w:rPr>
+          <w:color w:val="C9211E"/>
+          <w:shd w:fill="FFFF00" w:val="clear"/>
+        </w:rPr>
+        <w:t>2. **Third-Party Serial Monitor Tools**: Many Arduino users prefer using external tools like **PuTTY**, **CoolTerm**, or **Tera Term** for more advanced logging. These programs allow you to select your Arduino’s COM port and log all incoming data directly to a file without any display limits. This is often the easiest solution for long sessions or continuous data logging. In PuTTY, for example, you can go to **Session &gt; Logging** to set up a log file.</w:t>
+      </w:r>
+    </w:p>
+    <w:p>
+      <w:pPr>
+        <w:pStyle w:val="Normal"/>
+        <w:ind w:left="720" w:hanging="0"/>
+        <w:rPr>
+          <w:color w:val="C9211E"/>
+          <w:highlight w:val="none"/>
+          <w:shd w:fill="FFFF00" w:val="clear"/>
+        </w:rPr>
+      </w:pPr>
+      <w:r>
+        <w:rPr>
+          <w:color w:val="C9211E"/>
+          <w:shd w:fill="FFFF00" w:val="clear"/>
+        </w:rPr>
+      </w:r>
+    </w:p>
+    <w:p>
+      <w:pPr>
+        <w:pStyle w:val="Normal"/>
+        <w:ind w:left="720" w:hanging="0"/>
+        <w:rPr>
+          <w:color w:val="C9211E"/>
+          <w:highlight w:val="none"/>
+          <w:shd w:fill="FFFF00" w:val="clear"/>
+        </w:rPr>
+      </w:pPr>
+      <w:r>
+        <w:rPr>
+          <w:color w:val="C9211E"/>
+          <w:shd w:fill="FFFF00" w:val="clear"/>
+        </w:rPr>
+        <w:t xml:space="preserve">These solutions should allow you to capture your data effectively for later analysis in a spreadsheet or other tools. If Arduino IDE updates in the future, they may address this limitation, but for now, these workarounds are widely used by the community. </w:t>
+      </w:r>
+    </w:p>
+    <w:p>
+      <w:pPr>
+        <w:pStyle w:val="Normal"/>
+        <w:ind w:left="720" w:hanging="0"/>
+        <w:rPr>
+          <w:color w:val="C9211E"/>
+          <w:highlight w:val="none"/>
+          <w:shd w:fill="FFFF00" w:val="clear"/>
+        </w:rPr>
+      </w:pPr>
+      <w:r>
+        <w:rPr>
+          <w:color w:val="C9211E"/>
+          <w:shd w:fill="FFFF00" w:val="clear"/>
+        </w:rPr>
+      </w:r>
+    </w:p>
+    <w:p>
+      <w:pPr>
+        <w:pStyle w:val="Normal"/>
+        <w:ind w:left="720" w:hanging="0"/>
+        <w:rPr>
+          <w:color w:val="C9211E"/>
+          <w:highlight w:val="none"/>
+          <w:shd w:fill="FFFF00" w:val="clear"/>
+        </w:rPr>
+      </w:pPr>
+      <w:r>
+        <w:rPr>
+          <w:color w:val="C9211E"/>
+          <w:shd w:fill="FFFF00" w:val="clear"/>
+        </w:rPr>
+        <w:t>For more details, you can check discussions about this issue on the Arduino forums and related documentation.</w:t>
+      </w:r>
+    </w:p>
+    <w:p>
+      <w:pPr>
+        <w:pStyle w:val="Normal"/>
+        <w:rPr/>
+      </w:pPr>
+      <w:r>
+        <w:rPr/>
+      </w:r>
+    </w:p>
+    <w:p>
+      <w:pPr>
+        <w:pStyle w:val="Normal"/>
+        <w:rPr/>
+      </w:pPr>
+      <w:r>
+        <w:rPr/>
+        <w:t>### Method 2: Using a Third-Party Serial Monitor like `PuTTY` or `CoolTerm`</w:t>
+      </w:r>
+    </w:p>
+    <w:p>
+      <w:pPr>
+        <w:pStyle w:val="Normal"/>
+        <w:rPr/>
+      </w:pPr>
+      <w:r>
+        <w:rPr/>
+        <w:t>For more advanced logging options, you can use tools like PuTTY or CoolTerm to capture serial data:</w:t>
+      </w:r>
+    </w:p>
+    <w:p>
+      <w:pPr>
+        <w:pStyle w:val="Normal"/>
+        <w:rPr/>
+      </w:pPr>
+      <w:r>
+        <w:rPr/>
+        <w:t>1. **Download PuTTY** (for Windows/Linux) or **CoolTerm** (cross-platform).</w:t>
+      </w:r>
+    </w:p>
+    <w:p>
+      <w:pPr>
+        <w:pStyle w:val="Normal"/>
+        <w:rPr/>
+      </w:pPr>
+      <w:r>
+        <w:rPr/>
+        <w:t>2. **Set up the Serial Connection**:</w:t>
+      </w:r>
+    </w:p>
+    <w:p>
+      <w:pPr>
+        <w:pStyle w:val="Normal"/>
+        <w:rPr/>
+      </w:pPr>
+      <w:r>
+        <w:rPr/>
+        <w:t xml:space="preserve">   </w:t>
+      </w:r>
+      <w:r>
+        <w:rPr/>
+        <w:t>- Choose the correct **COM Port** and **baud rate** (e.g., 9600) to match your Arduino settings.</w:t>
+      </w:r>
+    </w:p>
+    <w:p>
+      <w:pPr>
+        <w:pStyle w:val="Normal"/>
+        <w:rPr/>
+      </w:pPr>
+      <w:r>
+        <w:rPr/>
+        <w:t>3. **Log to File**:</w:t>
+      </w:r>
+    </w:p>
+    <w:p>
+      <w:pPr>
+        <w:pStyle w:val="Normal"/>
+        <w:rPr/>
+      </w:pPr>
+      <w:r>
+        <w:rPr/>
+        <w:t xml:space="preserve">   </w:t>
+      </w:r>
+      <w:r>
+        <w:rPr/>
+        <w:t>- In PuTTY, you can specify a log file by selecting **Logging** under the **Session** options before starting the session.</w:t>
+      </w:r>
+    </w:p>
+    <w:p>
+      <w:pPr>
+        <w:pStyle w:val="Normal"/>
+        <w:rPr/>
+      </w:pPr>
+      <w:r>
+        <w:rPr/>
+        <w:t xml:space="preserve">   </w:t>
+      </w:r>
+      <w:r>
+        <w:rPr/>
+        <w:t>- In CoolTerm, you can click on **Connection &gt; Capture to Text/Binary File** and select a location for saving.</w:t>
+      </w:r>
+    </w:p>
+    <w:p>
+      <w:pPr>
+        <w:pStyle w:val="Normal"/>
+        <w:rPr/>
+      </w:pPr>
+      <w:r>
+        <w:rPr/>
+        <w:t>4. **Export to Spreadsheet**: Open the `.txt` file in a spreadsheet program like Excel or Google Sheets, where you can analyze or graph your data.</w:t>
+      </w:r>
+    </w:p>
+    <w:p>
+      <w:pPr>
+        <w:pStyle w:val="Normal"/>
+        <w:rPr/>
+      </w:pPr>
+      <w:r>
+        <w:rPr/>
+      </w:r>
+    </w:p>
+    <w:p>
+      <w:pPr>
+        <w:pStyle w:val="Normal"/>
+        <w:rPr/>
+      </w:pPr>
+      <w:r>
+        <w:rPr/>
+        <w:t>Let me know if you try one of these or need any help setting it up!</w:t>
+      </w:r>
+    </w:p>
+    <w:p>
+      <w:pPr>
+        <w:pStyle w:val="Normal"/>
+        <w:rPr/>
+      </w:pPr>
+      <w:r>
+        <w:rPr/>
+      </w:r>
+    </w:p>
+    <w:p>
+      <w:pPr>
+        <w:pStyle w:val="Normal"/>
+        <w:rPr/>
+      </w:pPr>
+      <w:r>
+        <w:rPr/>
+      </w:r>
+    </w:p>
+    <w:p>
+      <w:pPr>
+        <w:pStyle w:val="Normal"/>
+        <w:rPr>
+          <w:b/>
+          <w:b/>
+          <w:bCs/>
+          <w:sz w:val="28"/>
+          <w:szCs w:val="28"/>
+          <w:u w:val="single"/>
+        </w:rPr>
+      </w:pPr>
+      <w:r>
+        <w:rPr>
+          <w:b/>
+          <w:bCs/>
+          <w:sz w:val="28"/>
+          <w:szCs w:val="28"/>
+          <w:u w:val="single"/>
+        </w:rPr>
+        <w:t>PuTTY</w:t>
+      </w:r>
+    </w:p>
+    <w:p>
+      <w:pPr>
+        <w:pStyle w:val="Normal"/>
+        <w:rPr/>
+      </w:pPr>
+      <w:r>
+        <w:rPr/>
+      </w:r>
+    </w:p>
+    <w:p>
+      <w:pPr>
+        <w:pStyle w:val="Normal"/>
+        <w:rPr>
+          <w:color w:val="069A2E"/>
+        </w:rPr>
+      </w:pPr>
+      <w:r>
+        <w:rPr>
+          <w:color w:val="069A2E"/>
+        </w:rPr>
+        <w:t>Let’s get you set up in PuTTY to capture that Serial Monitor data! Here’s the step-by-step to configure and log your Arduino output:</w:t>
+      </w:r>
+    </w:p>
+    <w:p>
+      <w:pPr>
+        <w:pStyle w:val="Normal"/>
+        <w:rPr>
+          <w:color w:val="069A2E"/>
+        </w:rPr>
+      </w:pPr>
+      <w:r>
+        <w:rPr>
+          <w:color w:val="069A2E"/>
+        </w:rPr>
+      </w:r>
+    </w:p>
+    <w:p>
+      <w:pPr>
+        <w:pStyle w:val="Normal"/>
+        <w:rPr>
+          <w:color w:val="069A2E"/>
+        </w:rPr>
+      </w:pPr>
+      <w:r>
+        <w:rPr>
+          <w:color w:val="069A2E"/>
+        </w:rPr>
+        <w:t>### 1. **Set Up the Serial Connection**</w:t>
+      </w:r>
+    </w:p>
+    <w:p>
+      <w:pPr>
+        <w:pStyle w:val="Normal"/>
+        <w:rPr>
+          <w:color w:val="069A2E"/>
+        </w:rPr>
+      </w:pPr>
+      <w:r>
+        <w:rPr>
+          <w:color w:val="069A2E"/>
+        </w:rPr>
+        <w:t xml:space="preserve">   </w:t>
+      </w:r>
+      <w:r>
+        <w:rPr>
+          <w:color w:val="069A2E"/>
+        </w:rPr>
+        <w:t>- Open PuTTY.</w:t>
+      </w:r>
+    </w:p>
+    <w:p>
+      <w:pPr>
+        <w:pStyle w:val="Normal"/>
+        <w:rPr>
+          <w:color w:val="069A2E"/>
+        </w:rPr>
+      </w:pPr>
+      <w:r>
+        <w:rPr>
+          <w:color w:val="069A2E"/>
+        </w:rPr>
+        <w:t xml:space="preserve">   </w:t>
+      </w:r>
+      <w:r>
+        <w:rPr>
+          <w:color w:val="069A2E"/>
+        </w:rPr>
+        <w:t>- In the **Category** pane on the left, select **Session**.</w:t>
+      </w:r>
+    </w:p>
+    <w:p>
+      <w:pPr>
+        <w:pStyle w:val="Normal"/>
+        <w:rPr>
+          <w:color w:val="069A2E"/>
+        </w:rPr>
+      </w:pPr>
+      <w:r>
+        <w:rPr>
+          <w:color w:val="069A2E"/>
+        </w:rPr>
+        <w:t xml:space="preserve">   </w:t>
+      </w:r>
+      <w:r>
+        <w:rPr>
+          <w:color w:val="069A2E"/>
+        </w:rPr>
+        <w:t>- Under **Connection type**, select **Serial**.</w:t>
+      </w:r>
+    </w:p>
+    <w:p>
+      <w:pPr>
+        <w:pStyle w:val="Normal"/>
+        <w:rPr>
+          <w:color w:val="069A2E"/>
+        </w:rPr>
+      </w:pPr>
+      <w:r>
+        <w:rPr>
+          <w:color w:val="069A2E"/>
+        </w:rPr>
+        <w:t>- Enter the **COM Port** your HERO board is using (e.g., `COM3` or `/dev/ttyUSB0` on Linux).</w:t>
+      </w:r>
+    </w:p>
+    <w:p>
+      <w:pPr>
+        <w:pStyle w:val="Normal"/>
+        <w:rPr>
+          <w:color w:val="069A2E"/>
+        </w:rPr>
+      </w:pPr>
+      <w:r>
+        <w:rPr>
+          <w:color w:val="069A2E"/>
+        </w:rPr>
+        <w:t>- Set the **Speed (baud)** to match your code setup (e.g., 9600).</w:t>
+      </w:r>
+    </w:p>
+    <w:p>
+      <w:pPr>
+        <w:pStyle w:val="Normal"/>
+        <w:rPr>
+          <w:color w:val="069A2E"/>
+        </w:rPr>
+      </w:pPr>
+      <w:r>
+        <w:rPr>
+          <w:color w:val="069A2E"/>
+        </w:rPr>
+      </w:r>
+    </w:p>
+    <w:p>
+      <w:pPr>
+        <w:pStyle w:val="Normal"/>
+        <w:rPr>
+          <w:color w:val="069A2E"/>
+        </w:rPr>
+      </w:pPr>
+      <w:r>
+        <w:rPr>
+          <w:color w:val="069A2E"/>
+        </w:rPr>
+        <w:drawing>
+          <wp:anchor behindDoc="0" distT="0" distB="0" distL="0" distR="0" simplePos="0" locked="0" layoutInCell="0" allowOverlap="1" relativeHeight="4">
+            <wp:simplePos x="0" y="0"/>
+            <wp:positionH relativeFrom="column">
+              <wp:align>center</wp:align>
+            </wp:positionH>
+            <wp:positionV relativeFrom="paragraph">
+              <wp:posOffset>635</wp:posOffset>
+            </wp:positionV>
+            <wp:extent cx="5943600" cy="5289550"/>
+            <wp:effectExtent l="0" t="0" r="0" b="0"/>
+            <wp:wrapSquare wrapText="largest"/>
+            <wp:docPr id="3" name="Image1" descr=""/>
+            <wp:cNvGraphicFramePr>
+              <a:graphicFrameLocks xmlns:a="http://schemas.openxmlformats.org/drawingml/2006/main" noChangeAspect="1"/>
+            </wp:cNvGraphicFramePr>
+            <a:graphic xmlns:a="http://schemas.openxmlformats.org/drawingml/2006/main">
+              <a:graphicData uri="http://schemas.openxmlformats.org/drawingml/2006/picture">
+                <pic:pic xmlns:pic="http://schemas.openxmlformats.org/drawingml/2006/picture">
+                  <pic:nvPicPr>
+                    <pic:cNvPr id="3" name="Image1" descr=""/>
+                    <pic:cNvPicPr>
+                      <a:picLocks noChangeAspect="1" noChangeArrowheads="1"/>
+                    </pic:cNvPicPr>
+                  </pic:nvPicPr>
+                  <pic:blipFill>
+                    <a:blip r:embed="rId4"/>
+                    <a:stretch>
+                      <a:fillRect/>
+                    </a:stretch>
+                  </pic:blipFill>
+                  <pic:spPr bwMode="auto">
+                    <a:xfrm>
+                      <a:off x="0" y="0"/>
+                      <a:ext cx="5943600" cy="5289550"/>
+                    </a:xfrm>
+                    <a:prstGeom prst="rect">
+                      <a:avLst/>
+                    </a:prstGeom>
+                  </pic:spPr>
+                </pic:pic>
+              </a:graphicData>
+            </a:graphic>
+          </wp:anchor>
+        </w:drawing>
+      </w:r>
+    </w:p>
+    <w:p>
+      <w:pPr>
+        <w:pStyle w:val="Normal"/>
+        <w:rPr>
+          <w:color w:val="069A2E"/>
+        </w:rPr>
+      </w:pPr>
+      <w:r>
+        <w:rPr>
+          <w:color w:val="069A2E"/>
+        </w:rPr>
+      </w:r>
+    </w:p>
+    <w:p>
+      <w:pPr>
+        <w:pStyle w:val="Normal"/>
+        <w:rPr>
+          <w:color w:val="069A2E"/>
+        </w:rPr>
+      </w:pPr>
+      <w:r>
+        <w:rPr>
+          <w:color w:val="069A2E"/>
+        </w:rPr>
+        <w:t>### 2. **Configure Logging**</w:t>
+      </w:r>
+    </w:p>
+    <w:p>
+      <w:pPr>
+        <w:pStyle w:val="Normal"/>
+        <w:rPr>
+          <w:color w:val="069A2E"/>
+        </w:rPr>
+      </w:pPr>
+      <w:r>
+        <w:rPr>
+          <w:color w:val="069A2E"/>
+        </w:rPr>
+        <w:t xml:space="preserve">   </w:t>
+      </w:r>
+      <w:r>
+        <w:rPr>
+          <w:color w:val="069A2E"/>
+        </w:rPr>
+        <w:t>- In the **Category** pane, expand **Session** and go to **Logging**.</w:t>
+      </w:r>
+    </w:p>
+    <w:p>
+      <w:pPr>
+        <w:pStyle w:val="Normal"/>
+        <w:rPr>
+          <w:color w:val="069A2E"/>
+        </w:rPr>
+      </w:pPr>
+      <w:r>
+        <w:rPr>
+          <w:color w:val="069A2E"/>
+        </w:rPr>
+        <w:t xml:space="preserve">   </w:t>
+      </w:r>
+      <w:r>
+        <w:rPr>
+          <w:color w:val="069A2E"/>
+        </w:rPr>
+        <w:t>- Select **All session output** to ensure PuTTY logs everything.</w:t>
+      </w:r>
+    </w:p>
+    <w:p>
+      <w:pPr>
+        <w:pStyle w:val="Normal"/>
+        <w:rPr>
+          <w:color w:val="069A2E"/>
+        </w:rPr>
+      </w:pPr>
+      <w:r>
+        <w:rPr>
+          <w:color w:val="069A2E"/>
+        </w:rPr>
+        <w:t xml:space="preserve">   </w:t>
+      </w:r>
+      <w:r>
+        <w:rPr>
+          <w:color w:val="069A2E"/>
+        </w:rPr>
+        <w:t>- Choose **Browse** to select where you want to save the log file.</w:t>
+      </w:r>
+    </w:p>
+    <w:p>
+      <w:pPr>
+        <w:pStyle w:val="Normal"/>
+        <w:rPr>
+          <w:color w:val="069A2E"/>
+        </w:rPr>
+      </w:pPr>
+      <w:r>
+        <w:rPr>
+          <w:color w:val="069A2E"/>
+        </w:rPr>
+        <w:t xml:space="preserve">   </w:t>
+      </w:r>
+      <w:r>
+        <w:rPr>
+          <w:color w:val="069A2E"/>
+        </w:rPr>
+        <w:t>- Name the file and save it with a `.txt` extension.</w:t>
+      </w:r>
+    </w:p>
+    <w:p>
+      <w:pPr>
+        <w:pStyle w:val="Normal"/>
+        <w:rPr>
+          <w:color w:val="069A2E"/>
+        </w:rPr>
+      </w:pPr>
+      <w:r>
+        <w:rPr>
+          <w:color w:val="069A2E"/>
+        </w:rPr>
+      </w:r>
+    </w:p>
+    <w:p>
+      <w:pPr>
+        <w:pStyle w:val="Normal"/>
+        <w:rPr>
+          <w:color w:val="069A2E"/>
+        </w:rPr>
+      </w:pPr>
+      <w:r>
+        <w:rPr>
+          <w:color w:val="069A2E"/>
+        </w:rPr>
+        <w:t>### 3. **Start the Session**</w:t>
+      </w:r>
+    </w:p>
+    <w:p>
+      <w:pPr>
+        <w:pStyle w:val="Normal"/>
+        <w:rPr>
+          <w:color w:val="069A2E"/>
+        </w:rPr>
+      </w:pPr>
+      <w:r>
+        <w:rPr>
+          <w:color w:val="069A2E"/>
+        </w:rPr>
+        <w:t xml:space="preserve">   </w:t>
+      </w:r>
+      <w:r>
+        <w:rPr>
+          <w:color w:val="069A2E"/>
+        </w:rPr>
+        <w:t>- Go back to **Session** in the Category pane.</w:t>
+      </w:r>
+    </w:p>
+    <w:p>
+      <w:pPr>
+        <w:pStyle w:val="Normal"/>
+        <w:rPr>
+          <w:color w:val="069A2E"/>
+        </w:rPr>
+      </w:pPr>
+      <w:r>
+        <w:rPr>
+          <w:color w:val="069A2E"/>
+        </w:rPr>
+        <w:t xml:space="preserve">   </w:t>
+      </w:r>
+      <w:r>
+        <w:rPr>
+          <w:color w:val="069A2E"/>
+        </w:rPr>
+        <w:t>- Click **Open** to start the session.</w:t>
+      </w:r>
+    </w:p>
+    <w:p>
+      <w:pPr>
+        <w:pStyle w:val="Normal"/>
+        <w:rPr>
+          <w:color w:val="069A2E"/>
+        </w:rPr>
+      </w:pPr>
+      <w:r>
+        <w:rPr>
+          <w:color w:val="069A2E"/>
+        </w:rPr>
+        <w:t xml:space="preserve">   </w:t>
+      </w:r>
+      <w:r>
+        <w:rPr>
+          <w:color w:val="069A2E"/>
+        </w:rPr>
+        <w:t>- PuTTY will now display any data sent from your HERO board, and it will save this data to the file you specified.</w:t>
+      </w:r>
+    </w:p>
+    <w:p>
+      <w:pPr>
+        <w:pStyle w:val="Normal"/>
+        <w:rPr>
+          <w:color w:val="069A2E"/>
+        </w:rPr>
+      </w:pPr>
+      <w:r>
+        <w:rPr>
+          <w:color w:val="069A2E"/>
+        </w:rPr>
+      </w:r>
+    </w:p>
+    <w:p>
+      <w:pPr>
+        <w:pStyle w:val="Normal"/>
+        <w:rPr>
+          <w:color w:val="069A2E"/>
+        </w:rPr>
+      </w:pPr>
+      <w:r>
+        <w:rPr>
+          <w:color w:val="069A2E"/>
+        </w:rPr>
+        <w:t>### 4. **End the Session**</w:t>
+      </w:r>
+    </w:p>
+    <w:p>
+      <w:pPr>
+        <w:pStyle w:val="Normal"/>
+        <w:rPr>
+          <w:color w:val="069A2E"/>
+        </w:rPr>
+      </w:pPr>
+      <w:r>
+        <w:rPr>
+          <w:color w:val="069A2E"/>
+        </w:rPr>
+        <w:t xml:space="preserve">   </w:t>
+      </w:r>
+      <w:r>
+        <w:rPr>
+          <w:color w:val="069A2E"/>
+        </w:rPr>
+        <w:t>- When you’re done logging, close PuTTY to stop the session and save the data.</w:t>
+      </w:r>
+    </w:p>
+    <w:p>
+      <w:pPr>
+        <w:pStyle w:val="Normal"/>
+        <w:rPr>
+          <w:color w:val="069A2E"/>
+        </w:rPr>
+      </w:pPr>
+      <w:r>
+        <w:rPr>
+          <w:color w:val="069A2E"/>
+        </w:rPr>
+      </w:r>
+    </w:p>
+    <w:p>
+      <w:pPr>
+        <w:pStyle w:val="Normal"/>
+        <w:rPr>
+          <w:color w:val="069A2E"/>
+        </w:rPr>
+      </w:pPr>
+      <w:r>
+        <w:rPr>
+          <w:color w:val="069A2E"/>
+        </w:rPr>
+        <w:t>Now you can open the saved `.txt` file in any spreadsheet program or text editor to analyze your data. Let me know if this gets everything logging smoothly!</w:t>
+      </w:r>
+    </w:p>
+    <w:p>
+      <w:pPr>
+        <w:pStyle w:val="Normal"/>
+        <w:rPr>
+          <w:color w:val="069A2E"/>
+        </w:rPr>
+      </w:pPr>
+      <w:r>
+        <w:rPr>
+          <w:color w:val="069A2E"/>
+        </w:rPr>
+      </w:r>
+    </w:p>
+    <w:p>
+      <w:pPr>
+        <w:pStyle w:val="Normal"/>
+        <w:rPr>
+          <w:color w:val="069A2E"/>
+        </w:rPr>
+      </w:pPr>
+      <w:r>
+        <w:rPr>
+          <w:color w:val="069A2E"/>
+        </w:rPr>
+      </w:r>
+    </w:p>
+    <w:p>
+      <w:pPr>
+        <w:pStyle w:val="Normal"/>
+        <w:rPr>
+          <w:b/>
+          <w:b/>
+          <w:bCs/>
+          <w:color w:val="000000"/>
+          <w:sz w:val="32"/>
+          <w:szCs w:val="32"/>
+        </w:rPr>
+      </w:pPr>
+      <w:r>
+        <w:rPr>
+          <w:b/>
+          <w:bCs/>
+          <w:color w:val="000000"/>
+          <w:sz w:val="32"/>
+          <w:szCs w:val="32"/>
+        </w:rPr>
+        <w:t>Add Time Stamp</w:t>
+      </w:r>
+    </w:p>
+    <w:p>
+      <w:pPr>
+        <w:pStyle w:val="Normal"/>
+        <w:rPr>
+          <w:color w:val="000000"/>
+        </w:rPr>
+      </w:pPr>
+      <w:r>
+        <w:rPr>
+          <w:color w:val="000000"/>
+        </w:rPr>
+      </w:r>
+    </w:p>
+    <w:p>
+      <w:pPr>
+        <w:pStyle w:val="Normal"/>
+        <w:rPr>
+          <w:color w:val="000000"/>
+        </w:rPr>
+      </w:pPr>
+      <w:r>
+        <w:rPr>
+          <w:color w:val="000000"/>
+        </w:rPr>
+        <w:t xml:space="preserve">Yes, we can add a timestamp to each output line in the Arduino code! Unfortunately, the Arduino itself doesn’t have a real-time clock, so we’ll rely on **millis()** to approximate time since the program started. If you’re running the code for extended periods or need precise date and time, an external real-time clock (RTC) module would be ideal. </w:t>
+      </w:r>
+    </w:p>
+    <w:p>
+      <w:pPr>
+        <w:pStyle w:val="Normal"/>
+        <w:rPr>
+          <w:color w:val="000000"/>
+        </w:rPr>
+      </w:pPr>
+      <w:r>
+        <w:rPr>
+          <w:color w:val="000000"/>
+        </w:rPr>
+      </w:r>
+    </w:p>
+    <w:p>
+      <w:pPr>
+        <w:pStyle w:val="Normal"/>
+        <w:rPr>
+          <w:color w:val="000000"/>
+        </w:rPr>
+      </w:pPr>
+      <w:r>
+        <w:rPr>
+          <w:color w:val="000000"/>
+        </w:rPr>
+        <w:t>Here’s how to add a relative timestamp in milliseconds to each line of output:</w:t>
+      </w:r>
+    </w:p>
+    <w:p>
+      <w:pPr>
+        <w:pStyle w:val="Normal"/>
+        <w:rPr>
+          <w:color w:val="000000"/>
+        </w:rPr>
+      </w:pPr>
+      <w:r>
+        <w:rPr>
+          <w:color w:val="000000"/>
+        </w:rPr>
+      </w:r>
+    </w:p>
+    <w:p>
+      <w:pPr>
+        <w:pStyle w:val="Normal"/>
+        <w:rPr>
+          <w:color w:val="000000"/>
+        </w:rPr>
+      </w:pPr>
+      <w:r>
+        <w:rPr>
+          <w:color w:val="000000"/>
+        </w:rPr>
+        <w:t>### Code Example with Timestamps</w:t>
+      </w:r>
+    </w:p>
+    <w:p>
+      <w:pPr>
+        <w:pStyle w:val="Normal"/>
+        <w:rPr>
+          <w:color w:val="000000"/>
+        </w:rPr>
+      </w:pPr>
+      <w:r>
+        <w:rPr>
+          <w:color w:val="000000"/>
+        </w:rPr>
+      </w:r>
+    </w:p>
+    <w:p>
+      <w:pPr>
+        <w:pStyle w:val="Normal"/>
+        <w:rPr>
+          <w:color w:val="000000"/>
+        </w:rPr>
+      </w:pPr>
+      <w:r>
+        <w:rPr>
+          <w:color w:val="000000"/>
+        </w:rPr>
+        <w:t>```cpp</w:t>
+      </w:r>
+    </w:p>
+    <w:p>
+      <w:pPr>
+        <w:pStyle w:val="Normal"/>
+        <w:rPr>
+          <w:color w:val="000000"/>
+        </w:rPr>
+      </w:pPr>
+      <w:r>
+        <w:rPr>
+          <w:color w:val="000000"/>
+        </w:rPr>
+        <w:t>void setup() {</w:t>
+      </w:r>
+    </w:p>
+    <w:p>
+      <w:pPr>
+        <w:pStyle w:val="Normal"/>
+        <w:rPr>
+          <w:color w:val="000000"/>
+        </w:rPr>
+      </w:pPr>
+      <w:r>
+        <w:rPr>
+          <w:color w:val="000000"/>
+        </w:rPr>
+        <w:t xml:space="preserve">    </w:t>
+      </w:r>
+      <w:r>
+        <w:rPr>
+          <w:color w:val="000000"/>
+        </w:rPr>
+        <w:t>Serial.begin(9600);  // Start serial communication</w:t>
+      </w:r>
+    </w:p>
+    <w:p>
+      <w:pPr>
+        <w:pStyle w:val="Normal"/>
+        <w:rPr>
+          <w:color w:val="000000"/>
+        </w:rPr>
+      </w:pPr>
+      <w:r>
+        <w:rPr>
+          <w:color w:val="000000"/>
+        </w:rPr>
+        <w:t xml:space="preserve">    </w:t>
+      </w:r>
+      <w:r>
+        <w:rPr>
+          <w:color w:val="000000"/>
+        </w:rPr>
+        <w:t>pinMode(LED_BUILTIN, OUTPUT);</w:t>
+      </w:r>
+    </w:p>
+    <w:p>
+      <w:pPr>
+        <w:pStyle w:val="Normal"/>
+        <w:rPr>
+          <w:color w:val="000000"/>
+        </w:rPr>
+      </w:pPr>
+      <w:r>
+        <w:rPr>
+          <w:color w:val="000000"/>
+        </w:rPr>
+        <w:t>}</w:t>
+      </w:r>
+    </w:p>
+    <w:p>
+      <w:pPr>
+        <w:pStyle w:val="Normal"/>
+        <w:rPr>
+          <w:color w:val="000000"/>
+        </w:rPr>
+      </w:pPr>
+      <w:r>
+        <w:rPr>
+          <w:color w:val="000000"/>
+        </w:rPr>
+      </w:r>
+    </w:p>
+    <w:p>
+      <w:pPr>
+        <w:pStyle w:val="Normal"/>
+        <w:rPr>
+          <w:color w:val="000000"/>
+        </w:rPr>
+      </w:pPr>
+      <w:r>
+        <w:rPr>
+          <w:color w:val="000000"/>
+        </w:rPr>
+        <w:t>void loop() {</w:t>
+      </w:r>
+    </w:p>
+    <w:p>
+      <w:pPr>
+        <w:pStyle w:val="Normal"/>
+        <w:rPr>
+          <w:color w:val="000000"/>
+        </w:rPr>
+      </w:pPr>
+      <w:r>
+        <w:rPr>
+          <w:color w:val="000000"/>
+        </w:rPr>
+        <w:t xml:space="preserve">    </w:t>
+      </w:r>
+      <w:r>
+        <w:rPr>
+          <w:color w:val="000000"/>
+        </w:rPr>
+        <w:t>// Example action: Blink the LED</w:t>
+      </w:r>
+    </w:p>
+    <w:p>
+      <w:pPr>
+        <w:pStyle w:val="Normal"/>
+        <w:rPr>
+          <w:color w:val="000000"/>
+        </w:rPr>
+      </w:pPr>
+      <w:r>
+        <w:rPr>
+          <w:color w:val="000000"/>
+        </w:rPr>
+        <w:t xml:space="preserve">    </w:t>
+      </w:r>
+      <w:r>
+        <w:rPr>
+          <w:color w:val="000000"/>
+        </w:rPr>
+        <w:t>digitalWrite(LED_BUILTIN, HIGH);</w:t>
+      </w:r>
+    </w:p>
+    <w:p>
+      <w:pPr>
+        <w:pStyle w:val="Normal"/>
+        <w:rPr>
+          <w:color w:val="000000"/>
+        </w:rPr>
+      </w:pPr>
+      <w:r>
+        <w:rPr>
+          <w:color w:val="000000"/>
+        </w:rPr>
+        <w:t xml:space="preserve">    </w:t>
+      </w:r>
+      <w:r>
+        <w:rPr>
+          <w:color w:val="000000"/>
+        </w:rPr>
+        <w:t>delay(500);</w:t>
+      </w:r>
+    </w:p>
+    <w:p>
+      <w:pPr>
+        <w:pStyle w:val="Normal"/>
+        <w:rPr>
+          <w:color w:val="000000"/>
+        </w:rPr>
+      </w:pPr>
+      <w:r>
+        <w:rPr>
+          <w:color w:val="000000"/>
+        </w:rPr>
+        <w:t xml:space="preserve">    </w:t>
+      </w:r>
+      <w:r>
+        <w:rPr>
+          <w:color w:val="000000"/>
+        </w:rPr>
+        <w:t>digitalWrite(LED_BUILTIN, LOW);</w:t>
+      </w:r>
+    </w:p>
+    <w:p>
+      <w:pPr>
+        <w:pStyle w:val="Normal"/>
+        <w:rPr>
+          <w:color w:val="000000"/>
+        </w:rPr>
+      </w:pPr>
+      <w:r>
+        <w:rPr>
+          <w:color w:val="000000"/>
+        </w:rPr>
+        <w:t xml:space="preserve">    </w:t>
+      </w:r>
+      <w:r>
+        <w:rPr>
+          <w:color w:val="000000"/>
+        </w:rPr>
+        <w:t>delay(500);</w:t>
+      </w:r>
+    </w:p>
+    <w:p>
+      <w:pPr>
+        <w:pStyle w:val="Normal"/>
+        <w:rPr>
+          <w:color w:val="000000"/>
+        </w:rPr>
+      </w:pPr>
+      <w:r>
+        <w:rPr>
+          <w:color w:val="000000"/>
+        </w:rPr>
+        <w:t xml:space="preserve">    </w:t>
+      </w:r>
+    </w:p>
+    <w:p>
+      <w:pPr>
+        <w:pStyle w:val="Normal"/>
+        <w:rPr>
+          <w:color w:val="000000"/>
+        </w:rPr>
+      </w:pPr>
+      <w:r>
+        <w:rPr>
+          <w:color w:val="000000"/>
+        </w:rPr>
+        <w:t xml:space="preserve">    </w:t>
+      </w:r>
+      <w:r>
+        <w:rPr>
+          <w:color w:val="000000"/>
+        </w:rPr>
+        <w:t>// Print timestamp and other data</w:t>
+      </w:r>
+    </w:p>
+    <w:p>
+      <w:pPr>
+        <w:pStyle w:val="Normal"/>
+        <w:rPr>
+          <w:color w:val="000000"/>
+        </w:rPr>
+      </w:pPr>
+      <w:r>
+        <w:rPr>
+          <w:color w:val="000000"/>
+        </w:rPr>
+        <w:t xml:space="preserve">    </w:t>
+      </w:r>
+      <w:r>
+        <w:rPr>
+          <w:color w:val="000000"/>
+        </w:rPr>
+        <w:t>Serial.print("Time: ");</w:t>
+      </w:r>
+    </w:p>
+    <w:p>
+      <w:pPr>
+        <w:pStyle w:val="Normal"/>
+        <w:rPr>
+          <w:color w:val="000000"/>
+        </w:rPr>
+      </w:pPr>
+      <w:r>
+        <w:rPr>
+          <w:color w:val="000000"/>
+        </w:rPr>
+        <w:t xml:space="preserve">    </w:t>
+      </w:r>
+      <w:r>
+        <w:rPr>
+          <w:color w:val="000000"/>
+        </w:rPr>
+        <w:t>Serial.print(millis()); // Prints milliseconds since program started</w:t>
+      </w:r>
+    </w:p>
+    <w:p>
+      <w:pPr>
+        <w:pStyle w:val="Normal"/>
+        <w:rPr>
+          <w:color w:val="000000"/>
+        </w:rPr>
+      </w:pPr>
+      <w:r>
+        <w:rPr>
+          <w:color w:val="000000"/>
+        </w:rPr>
+        <w:t xml:space="preserve">    </w:t>
+      </w:r>
+      <w:r>
+        <w:rPr>
+          <w:color w:val="000000"/>
+        </w:rPr>
+        <w:t>Serial.println(" ms | LED is blinking");</w:t>
+      </w:r>
+    </w:p>
+    <w:p>
+      <w:pPr>
+        <w:pStyle w:val="Normal"/>
+        <w:rPr>
+          <w:color w:val="000000"/>
+        </w:rPr>
+      </w:pPr>
+      <w:r>
+        <w:rPr>
+          <w:color w:val="000000"/>
+        </w:rPr>
+        <w:t>}</w:t>
+      </w:r>
+    </w:p>
+    <w:p>
+      <w:pPr>
+        <w:pStyle w:val="Normal"/>
+        <w:rPr>
+          <w:color w:val="000000"/>
+        </w:rPr>
+      </w:pPr>
+      <w:r>
+        <w:rPr>
+          <w:color w:val="000000"/>
+        </w:rPr>
+        <w:t>```</w:t>
+      </w:r>
+    </w:p>
+    <w:p>
+      <w:pPr>
+        <w:pStyle w:val="Normal"/>
+        <w:rPr>
+          <w:color w:val="000000"/>
+        </w:rPr>
+      </w:pPr>
+      <w:r>
+        <w:rPr>
+          <w:color w:val="000000"/>
+        </w:rPr>
+      </w:r>
+    </w:p>
+    <w:p>
+      <w:pPr>
+        <w:pStyle w:val="Normal"/>
+        <w:rPr>
+          <w:color w:val="000000"/>
+        </w:rPr>
+      </w:pPr>
+      <w:r>
+        <w:rPr>
+          <w:color w:val="000000"/>
+        </w:rPr>
+        <w:t>In the example above:</w:t>
+      </w:r>
+    </w:p>
+    <w:p>
+      <w:pPr>
+        <w:pStyle w:val="Normal"/>
+        <w:rPr>
+          <w:color w:val="000000"/>
+        </w:rPr>
+      </w:pPr>
+      <w:r>
+        <w:rPr>
+          <w:color w:val="000000"/>
+        </w:rPr>
+        <w:t>- `millis()` provides the time in milliseconds since the board was powered on or reset, allowing you to track elapsed time.</w:t>
+      </w:r>
+    </w:p>
+    <w:p>
+      <w:pPr>
+        <w:pStyle w:val="Normal"/>
+        <w:rPr>
+          <w:color w:val="000000"/>
+        </w:rPr>
+      </w:pPr>
+      <w:r>
+        <w:rPr>
+          <w:color w:val="000000"/>
+        </w:rPr>
+        <w:t>- Each line in the Serial Monitor or log file will have a timestamp in milliseconds, making it easier to analyze timing and patterns in your data.</w:t>
+      </w:r>
+    </w:p>
+    <w:p>
+      <w:pPr>
+        <w:pStyle w:val="Normal"/>
+        <w:rPr>
+          <w:color w:val="000000"/>
+        </w:rPr>
+      </w:pPr>
+      <w:r>
+        <w:rPr>
+          <w:color w:val="000000"/>
+        </w:rPr>
+      </w:r>
+    </w:p>
+    <w:p>
+      <w:pPr>
+        <w:pStyle w:val="Normal"/>
+        <w:rPr>
+          <w:color w:val="000000"/>
+        </w:rPr>
+      </w:pPr>
+      <w:r>
+        <w:rPr>
+          <w:color w:val="000000"/>
+        </w:rPr>
+        <w:t>If you want formatted timestamps (like HH:MM:SS), I can provide a bit more code to convert `millis()` into hours, minutes, and seconds. Let me know if that’s helpful!</w:t>
+      </w:r>
+    </w:p>
+    <w:p>
+      <w:pPr>
+        <w:pStyle w:val="Normal"/>
+        <w:rPr>
+          <w:color w:val="000000"/>
+        </w:rPr>
+      </w:pPr>
+      <w:r>
+        <w:rPr>
+          <w:color w:val="000000"/>
+        </w:rPr>
+      </w:r>
+    </w:p>
+    <w:p>
+      <w:pPr>
+        <w:pStyle w:val="Normal"/>
+        <w:rPr>
+          <w:color w:val="000000"/>
+        </w:rPr>
+      </w:pPr>
+      <w:r>
+        <w:rPr>
+          <w:color w:val="000000"/>
+        </w:rPr>
+      </w:r>
+    </w:p>
+    <w:p>
+      <w:pPr>
+        <w:pStyle w:val="Normal"/>
+        <w:rPr>
+          <w:color w:val="000000"/>
+        </w:rPr>
+      </w:pPr>
+      <w:r>
+        <w:rPr>
+          <w:color w:val="000000"/>
+        </w:rPr>
+        <w:t>To keep all the outputs in each loop iteration on a single line, you can replace each **Serial.println()** with **Serial.print()**, except for the final piece of information in each loop. This way, the data will print on the same line until the end of each loop, where **Serial.println()** will move to a new line for the next iteration.</w:t>
+      </w:r>
+    </w:p>
+    <w:p>
+      <w:pPr>
+        <w:pStyle w:val="Normal"/>
+        <w:rPr>
+          <w:color w:val="000000"/>
+        </w:rPr>
+      </w:pPr>
+      <w:r>
+        <w:rPr>
+          <w:color w:val="000000"/>
+        </w:rPr>
+      </w:r>
+    </w:p>
+    <w:p>
+      <w:pPr>
+        <w:pStyle w:val="Normal"/>
+        <w:rPr>
+          <w:color w:val="000000"/>
+        </w:rPr>
+      </w:pPr>
+      <w:r>
+        <w:rPr>
+          <w:color w:val="000000"/>
+        </w:rPr>
+        <w:t>Here’s an example using `Serial.print()` for everything except the final output:</w:t>
+      </w:r>
+    </w:p>
+    <w:p>
+      <w:pPr>
+        <w:pStyle w:val="Normal"/>
+        <w:rPr>
+          <w:color w:val="000000"/>
+        </w:rPr>
+      </w:pPr>
+      <w:r>
+        <w:rPr>
+          <w:color w:val="000000"/>
+        </w:rPr>
+      </w:r>
+    </w:p>
+    <w:p>
+      <w:pPr>
+        <w:pStyle w:val="Normal"/>
+        <w:rPr>
+          <w:color w:val="000000"/>
+        </w:rPr>
+      </w:pPr>
+      <w:r>
+        <w:rPr>
+          <w:color w:val="000000"/>
+        </w:rPr>
+        <w:t>```cpp</w:t>
+      </w:r>
+    </w:p>
+    <w:p>
+      <w:pPr>
+        <w:pStyle w:val="Normal"/>
+        <w:rPr>
+          <w:color w:val="000000"/>
+        </w:rPr>
+      </w:pPr>
+      <w:r>
+        <w:rPr>
+          <w:color w:val="000000"/>
+        </w:rPr>
+        <w:t>void setup() {</w:t>
+      </w:r>
+    </w:p>
+    <w:p>
+      <w:pPr>
+        <w:pStyle w:val="Normal"/>
+        <w:rPr>
+          <w:color w:val="000000"/>
+        </w:rPr>
+      </w:pPr>
+      <w:r>
+        <w:rPr>
+          <w:color w:val="000000"/>
+        </w:rPr>
+        <w:t xml:space="preserve">    </w:t>
+      </w:r>
+      <w:r>
+        <w:rPr>
+          <w:color w:val="000000"/>
+        </w:rPr>
+        <w:t>Serial.begin(9600);  // Start serial communication</w:t>
+      </w:r>
+    </w:p>
+    <w:p>
+      <w:pPr>
+        <w:pStyle w:val="Normal"/>
+        <w:rPr>
+          <w:color w:val="000000"/>
+        </w:rPr>
+      </w:pPr>
+      <w:r>
+        <w:rPr>
+          <w:color w:val="000000"/>
+        </w:rPr>
+        <w:t xml:space="preserve">    </w:t>
+      </w:r>
+      <w:r>
+        <w:rPr>
+          <w:color w:val="000000"/>
+        </w:rPr>
+        <w:t>pinMode(LED_BUILTIN, OUTPUT);</w:t>
+      </w:r>
+    </w:p>
+    <w:p>
+      <w:pPr>
+        <w:pStyle w:val="Normal"/>
+        <w:rPr>
+          <w:color w:val="000000"/>
+        </w:rPr>
+      </w:pPr>
+      <w:r>
+        <w:rPr>
+          <w:color w:val="000000"/>
+        </w:rPr>
+        <w:t>}</w:t>
+      </w:r>
+    </w:p>
+    <w:p>
+      <w:pPr>
+        <w:pStyle w:val="Normal"/>
+        <w:rPr>
+          <w:color w:val="000000"/>
+        </w:rPr>
+      </w:pPr>
+      <w:r>
+        <w:rPr>
+          <w:color w:val="000000"/>
+        </w:rPr>
+      </w:r>
+    </w:p>
+    <w:p>
+      <w:pPr>
+        <w:pStyle w:val="Normal"/>
+        <w:rPr>
+          <w:color w:val="000000"/>
+        </w:rPr>
+      </w:pPr>
+      <w:r>
+        <w:rPr>
+          <w:color w:val="000000"/>
+        </w:rPr>
+        <w:t>void loop() {</w:t>
+      </w:r>
+    </w:p>
+    <w:p>
+      <w:pPr>
+        <w:pStyle w:val="Normal"/>
+        <w:rPr>
+          <w:color w:val="000000"/>
+        </w:rPr>
+      </w:pPr>
+      <w:r>
+        <w:rPr>
+          <w:color w:val="000000"/>
+        </w:rPr>
+        <w:t xml:space="preserve">    </w:t>
+      </w:r>
+      <w:r>
+        <w:rPr>
+          <w:color w:val="000000"/>
+        </w:rPr>
+        <w:t>// Example action: Blink the LED</w:t>
+      </w:r>
+    </w:p>
+    <w:p>
+      <w:pPr>
+        <w:pStyle w:val="Normal"/>
+        <w:rPr>
+          <w:color w:val="000000"/>
+        </w:rPr>
+      </w:pPr>
+      <w:r>
+        <w:rPr>
+          <w:color w:val="000000"/>
+        </w:rPr>
+        <w:t xml:space="preserve">    </w:t>
+      </w:r>
+      <w:r>
+        <w:rPr>
+          <w:color w:val="000000"/>
+        </w:rPr>
+        <w:t>digitalWrite(LED_BUILTIN, HIGH);</w:t>
+      </w:r>
+    </w:p>
+    <w:p>
+      <w:pPr>
+        <w:pStyle w:val="Normal"/>
+        <w:rPr>
+          <w:color w:val="000000"/>
+        </w:rPr>
+      </w:pPr>
+      <w:r>
+        <w:rPr>
+          <w:color w:val="000000"/>
+        </w:rPr>
+        <w:t xml:space="preserve">    </w:t>
+      </w:r>
+      <w:r>
+        <w:rPr>
+          <w:color w:val="000000"/>
+        </w:rPr>
+        <w:t>delay(500);</w:t>
+      </w:r>
+    </w:p>
+    <w:p>
+      <w:pPr>
+        <w:pStyle w:val="Normal"/>
+        <w:rPr>
+          <w:color w:val="000000"/>
+        </w:rPr>
+      </w:pPr>
+      <w:r>
+        <w:rPr>
+          <w:color w:val="000000"/>
+        </w:rPr>
+        <w:t xml:space="preserve">    </w:t>
+      </w:r>
+      <w:r>
+        <w:rPr>
+          <w:color w:val="000000"/>
+        </w:rPr>
+        <w:t>digitalWrite(LED_BUILTIN, LOW);</w:t>
+      </w:r>
+    </w:p>
+    <w:p>
+      <w:pPr>
+        <w:pStyle w:val="Normal"/>
+        <w:rPr>
+          <w:color w:val="000000"/>
+        </w:rPr>
+      </w:pPr>
+      <w:r>
+        <w:rPr>
+          <w:color w:val="000000"/>
+        </w:rPr>
+        <w:t xml:space="preserve">    </w:t>
+      </w:r>
+      <w:r>
+        <w:rPr>
+          <w:color w:val="000000"/>
+        </w:rPr>
+        <w:t>delay(500);</w:t>
+      </w:r>
+    </w:p>
+    <w:p>
+      <w:pPr>
+        <w:pStyle w:val="Normal"/>
+        <w:rPr>
+          <w:color w:val="000000"/>
+        </w:rPr>
+      </w:pPr>
+      <w:r>
+        <w:rPr>
+          <w:color w:val="000000"/>
+        </w:rPr>
+      </w:r>
+    </w:p>
+    <w:p>
+      <w:pPr>
+        <w:pStyle w:val="Normal"/>
+        <w:rPr>
+          <w:color w:val="000000"/>
+        </w:rPr>
+      </w:pPr>
+      <w:r>
+        <w:rPr>
+          <w:color w:val="000000"/>
+        </w:rPr>
+        <w:t xml:space="preserve">    </w:t>
+      </w:r>
+      <w:r>
+        <w:rPr>
+          <w:color w:val="000000"/>
+        </w:rPr>
+        <w:t>// Print timestamp and all data on a single line</w:t>
+      </w:r>
+    </w:p>
+    <w:p>
+      <w:pPr>
+        <w:pStyle w:val="Normal"/>
+        <w:rPr>
+          <w:color w:val="000000"/>
+        </w:rPr>
+      </w:pPr>
+      <w:r>
+        <w:rPr>
+          <w:color w:val="000000"/>
+        </w:rPr>
+        <w:t xml:space="preserve">    </w:t>
+      </w:r>
+      <w:r>
+        <w:rPr>
+          <w:color w:val="000000"/>
+        </w:rPr>
+        <w:t>Serial.print("Time: ");</w:t>
+      </w:r>
+    </w:p>
+    <w:p>
+      <w:pPr>
+        <w:pStyle w:val="Normal"/>
+        <w:rPr>
+          <w:color w:val="000000"/>
+        </w:rPr>
+      </w:pPr>
+      <w:r>
+        <w:rPr>
+          <w:color w:val="000000"/>
+        </w:rPr>
+        <w:t xml:space="preserve">    </w:t>
+      </w:r>
+      <w:r>
+        <w:rPr>
+          <w:color w:val="000000"/>
+        </w:rPr>
+        <w:t>Serial.print(millis());  // Timestamp in milliseconds</w:t>
+      </w:r>
+    </w:p>
+    <w:p>
+      <w:pPr>
+        <w:pStyle w:val="Normal"/>
+        <w:rPr>
+          <w:color w:val="000000"/>
+        </w:rPr>
+      </w:pPr>
+      <w:r>
+        <w:rPr>
+          <w:color w:val="000000"/>
+        </w:rPr>
+        <w:t xml:space="preserve">    </w:t>
+      </w:r>
+      <w:r>
+        <w:rPr>
+          <w:color w:val="000000"/>
+        </w:rPr>
+        <w:t>Serial.print(" ms | LED State: ");</w:t>
+      </w:r>
+    </w:p>
+    <w:p>
+      <w:pPr>
+        <w:pStyle w:val="Normal"/>
+        <w:rPr>
+          <w:color w:val="000000"/>
+        </w:rPr>
+      </w:pPr>
+      <w:r>
+        <w:rPr>
+          <w:color w:val="000000"/>
+        </w:rPr>
+        <w:t xml:space="preserve">    </w:t>
+      </w:r>
+      <w:r>
+        <w:rPr>
+          <w:color w:val="000000"/>
+        </w:rPr>
+        <w:t>Serial.print(digitalRead(LED_BUILTIN)); // LED state</w:t>
+      </w:r>
+    </w:p>
+    <w:p>
+      <w:pPr>
+        <w:pStyle w:val="Normal"/>
+        <w:rPr>
+          <w:color w:val="000000"/>
+        </w:rPr>
+      </w:pPr>
+      <w:r>
+        <w:rPr>
+          <w:color w:val="000000"/>
+        </w:rPr>
+        <w:t xml:space="preserve">    </w:t>
+      </w:r>
+      <w:r>
+        <w:rPr>
+          <w:color w:val="000000"/>
+        </w:rPr>
+        <w:t>Serial.print(" | Sensor Value: ");</w:t>
+      </w:r>
+    </w:p>
+    <w:p>
+      <w:pPr>
+        <w:pStyle w:val="Normal"/>
+        <w:rPr>
+          <w:color w:val="000000"/>
+        </w:rPr>
+      </w:pPr>
+      <w:r>
+        <w:rPr>
+          <w:color w:val="000000"/>
+        </w:rPr>
+        <w:t xml:space="preserve">    </w:t>
+      </w:r>
+      <w:r>
+        <w:rPr>
+          <w:color w:val="000000"/>
+        </w:rPr>
+        <w:t>Serial.print(analogRead(A0));  // Example sensor data</w:t>
+      </w:r>
+    </w:p>
+    <w:p>
+      <w:pPr>
+        <w:pStyle w:val="Normal"/>
+        <w:rPr>
+          <w:color w:val="000000"/>
+        </w:rPr>
+      </w:pPr>
+      <w:r>
+        <w:rPr>
+          <w:color w:val="000000"/>
+        </w:rPr>
+        <w:t xml:space="preserve">    </w:t>
+      </w:r>
+      <w:r>
+        <w:rPr>
+          <w:color w:val="000000"/>
+        </w:rPr>
+        <w:t>Serial.println(" | End of Data");  // Final piece ends the line</w:t>
+      </w:r>
+    </w:p>
+    <w:p>
+      <w:pPr>
+        <w:pStyle w:val="Normal"/>
+        <w:rPr>
+          <w:color w:val="000000"/>
+        </w:rPr>
+      </w:pPr>
+      <w:r>
+        <w:rPr>
+          <w:color w:val="000000"/>
+        </w:rPr>
+      </w:r>
+    </w:p>
+    <w:p>
+      <w:pPr>
+        <w:pStyle w:val="Normal"/>
+        <w:rPr>
+          <w:color w:val="000000"/>
+        </w:rPr>
+      </w:pPr>
+      <w:r>
+        <w:rPr>
+          <w:color w:val="000000"/>
+        </w:rPr>
+        <w:t xml:space="preserve">    </w:t>
+      </w:r>
+      <w:r>
+        <w:rPr>
+          <w:color w:val="000000"/>
+        </w:rPr>
+        <w:t>delay(1000); // Delay for readability</w:t>
+      </w:r>
+    </w:p>
+    <w:p>
+      <w:pPr>
+        <w:pStyle w:val="Normal"/>
+        <w:rPr>
+          <w:color w:val="000000"/>
+        </w:rPr>
+      </w:pPr>
+      <w:r>
+        <w:rPr>
+          <w:color w:val="000000"/>
+        </w:rPr>
+        <w:t>}</w:t>
+      </w:r>
+    </w:p>
+    <w:p>
+      <w:pPr>
+        <w:pStyle w:val="Normal"/>
+        <w:rPr>
+          <w:color w:val="000000"/>
+        </w:rPr>
+      </w:pPr>
+      <w:r>
+        <w:rPr>
+          <w:color w:val="000000"/>
+        </w:rPr>
+        <w:t>```</w:t>
+      </w:r>
+    </w:p>
+    <w:p>
+      <w:pPr>
+        <w:pStyle w:val="Normal"/>
+        <w:rPr>
+          <w:color w:val="000000"/>
+        </w:rPr>
+      </w:pPr>
+      <w:r>
+        <w:rPr>
+          <w:color w:val="000000"/>
+        </w:rPr>
+      </w:r>
+    </w:p>
+    <w:p>
+      <w:pPr>
+        <w:pStyle w:val="Normal"/>
+        <w:rPr>
+          <w:color w:val="000000"/>
+        </w:rPr>
+      </w:pPr>
+      <w:r>
+        <w:rPr>
+          <w:color w:val="000000"/>
+        </w:rPr>
+        <w:t>### Explanation:</w:t>
+      </w:r>
+    </w:p>
+    <w:p>
+      <w:pPr>
+        <w:pStyle w:val="Normal"/>
+        <w:rPr>
+          <w:color w:val="000000"/>
+        </w:rPr>
+      </w:pPr>
+      <w:r>
+        <w:rPr>
+          <w:color w:val="000000"/>
+        </w:rPr>
+        <w:t>- **Serial.print()** keeps each output on the same line.</w:t>
+      </w:r>
+    </w:p>
+    <w:p>
+      <w:pPr>
+        <w:pStyle w:val="Normal"/>
+        <w:rPr>
+          <w:color w:val="000000"/>
+        </w:rPr>
+      </w:pPr>
+      <w:r>
+        <w:rPr>
+          <w:color w:val="000000"/>
+        </w:rPr>
+        <w:t>- **Serial.println()** at the end finishes the line, making the next loop’s output start fresh on a new line.</w:t>
+      </w:r>
+    </w:p>
+    <w:p>
+      <w:pPr>
+        <w:pStyle w:val="Normal"/>
+        <w:rPr>
+          <w:color w:val="000000"/>
+        </w:rPr>
+      </w:pPr>
+      <w:r>
+        <w:rPr>
+          <w:color w:val="000000"/>
+        </w:rPr>
+      </w:r>
+    </w:p>
+    <w:p>
+      <w:pPr>
+        <w:pStyle w:val="Normal"/>
+        <w:rPr>
+          <w:color w:val="000000"/>
+        </w:rPr>
+      </w:pPr>
+      <w:r>
+        <w:rPr>
+          <w:color w:val="000000"/>
+        </w:rPr>
+        <w:t>This should give you a neat single-line output for each loop iteration! Let me know how it works or if you’d like more tweaks.</w:t>
+      </w:r>
+    </w:p>
+    <w:p>
+      <w:pPr>
+        <w:pStyle w:val="Normal"/>
+        <w:rPr>
+          <w:color w:val="000000"/>
+        </w:rPr>
+      </w:pPr>
+      <w:r>
+        <w:rPr>
+          <w:color w:val="000000"/>
+        </w:rPr>
+      </w:r>
+    </w:p>
+    <w:p>
+      <w:pPr>
+        <w:pStyle w:val="Normal"/>
+        <w:rPr>
+          <w:color w:val="000000"/>
+        </w:rPr>
+      </w:pPr>
+      <w:r>
+        <w:rPr>
+          <w:color w:val="000000"/>
+        </w:rPr>
+      </w:r>
+    </w:p>
+    <w:p>
+      <w:pPr>
+        <w:pStyle w:val="Normal"/>
+        <w:rPr>
+          <w:color w:val="000000"/>
+        </w:rPr>
+      </w:pPr>
+      <w:r>
+        <w:rPr>
+          <w:color w:val="000000"/>
+        </w:rPr>
+        <w:t>void setup() {</w:t>
+      </w:r>
+    </w:p>
+    <w:p>
+      <w:pPr>
+        <w:pStyle w:val="Normal"/>
+        <w:rPr>
+          <w:color w:val="000000"/>
+        </w:rPr>
+      </w:pPr>
+      <w:r>
+        <w:rPr>
+          <w:color w:val="000000"/>
+        </w:rPr>
+        <w:t xml:space="preserve">    </w:t>
+      </w:r>
+      <w:r>
+        <w:rPr>
+          <w:color w:val="000000"/>
+        </w:rPr>
+        <w:t>Serial.begin(9600);  // Start serial communication</w:t>
+      </w:r>
+    </w:p>
+    <w:p>
+      <w:pPr>
+        <w:pStyle w:val="Normal"/>
+        <w:rPr>
+          <w:color w:val="000000"/>
+        </w:rPr>
+      </w:pPr>
+      <w:r>
+        <w:rPr>
+          <w:color w:val="000000"/>
+        </w:rPr>
+        <w:t xml:space="preserve">    </w:t>
+      </w:r>
+      <w:r>
+        <w:rPr>
+          <w:color w:val="000000"/>
+        </w:rPr>
+        <w:t>pinMode(LED_BUILTIN, OUTPUT);</w:t>
+      </w:r>
+    </w:p>
+    <w:p>
+      <w:pPr>
+        <w:pStyle w:val="Normal"/>
+        <w:rPr>
+          <w:color w:val="000000"/>
+        </w:rPr>
+      </w:pPr>
+      <w:r>
+        <w:rPr>
+          <w:color w:val="000000"/>
+        </w:rPr>
+        <w:t>}</w:t>
+      </w:r>
+    </w:p>
+    <w:p>
+      <w:pPr>
+        <w:pStyle w:val="Normal"/>
+        <w:rPr>
+          <w:color w:val="000000"/>
+        </w:rPr>
+      </w:pPr>
+      <w:r>
+        <w:rPr>
+          <w:color w:val="000000"/>
+        </w:rPr>
+      </w:r>
+    </w:p>
+    <w:p>
+      <w:pPr>
+        <w:pStyle w:val="Normal"/>
+        <w:rPr>
+          <w:color w:val="000000"/>
+        </w:rPr>
+      </w:pPr>
+      <w:r>
+        <w:rPr>
+          <w:color w:val="000000"/>
+        </w:rPr>
+        <w:t>void loop() {</w:t>
+      </w:r>
+    </w:p>
+    <w:p>
+      <w:pPr>
+        <w:pStyle w:val="Normal"/>
+        <w:rPr>
+          <w:color w:val="000000"/>
+        </w:rPr>
+      </w:pPr>
+      <w:r>
+        <w:rPr>
+          <w:color w:val="000000"/>
+        </w:rPr>
+        <w:t xml:space="preserve">    </w:t>
+      </w:r>
+      <w:r>
+        <w:rPr>
+          <w:color w:val="000000"/>
+        </w:rPr>
+        <w:t>// Example action: Blink the LED</w:t>
+      </w:r>
+    </w:p>
+    <w:p>
+      <w:pPr>
+        <w:pStyle w:val="Normal"/>
+        <w:rPr>
+          <w:color w:val="000000"/>
+        </w:rPr>
+      </w:pPr>
+      <w:r>
+        <w:rPr>
+          <w:color w:val="000000"/>
+        </w:rPr>
+        <w:t xml:space="preserve">    </w:t>
+      </w:r>
+      <w:r>
+        <w:rPr>
+          <w:color w:val="000000"/>
+        </w:rPr>
+        <w:t>digitalWrite(LED_BUILTIN, HIGH);</w:t>
+      </w:r>
+    </w:p>
+    <w:p>
+      <w:pPr>
+        <w:pStyle w:val="Normal"/>
+        <w:rPr>
+          <w:color w:val="000000"/>
+        </w:rPr>
+      </w:pPr>
+      <w:r>
+        <w:rPr>
+          <w:color w:val="000000"/>
+        </w:rPr>
+        <w:t xml:space="preserve">    </w:t>
+      </w:r>
+      <w:r>
+        <w:rPr>
+          <w:color w:val="000000"/>
+        </w:rPr>
+        <w:t>delay(500);</w:t>
+      </w:r>
+    </w:p>
+    <w:p>
+      <w:pPr>
+        <w:pStyle w:val="Normal"/>
+        <w:rPr>
+          <w:color w:val="000000"/>
+        </w:rPr>
+      </w:pPr>
+      <w:r>
+        <w:rPr>
+          <w:color w:val="000000"/>
+        </w:rPr>
+        <w:t xml:space="preserve">    </w:t>
+      </w:r>
+      <w:r>
+        <w:rPr>
+          <w:color w:val="000000"/>
+        </w:rPr>
+        <w:t>digitalWrite(LED_BUILTIN, LOW);</w:t>
+      </w:r>
+    </w:p>
+    <w:p>
+      <w:pPr>
+        <w:pStyle w:val="Normal"/>
+        <w:rPr>
+          <w:color w:val="000000"/>
+        </w:rPr>
+      </w:pPr>
+      <w:r>
+        <w:rPr>
+          <w:color w:val="000000"/>
+        </w:rPr>
+        <w:t xml:space="preserve">    </w:t>
+      </w:r>
+      <w:r>
+        <w:rPr>
+          <w:color w:val="000000"/>
+        </w:rPr>
+        <w:t>delay(500);</w:t>
+      </w:r>
+    </w:p>
+    <w:p>
+      <w:pPr>
+        <w:pStyle w:val="Normal"/>
+        <w:rPr>
+          <w:color w:val="000000"/>
+        </w:rPr>
+      </w:pPr>
+      <w:r>
+        <w:rPr>
+          <w:color w:val="000000"/>
+        </w:rPr>
+      </w:r>
+    </w:p>
+    <w:p>
+      <w:pPr>
+        <w:pStyle w:val="Normal"/>
+        <w:rPr>
+          <w:color w:val="000000"/>
+        </w:rPr>
+      </w:pPr>
+      <w:r>
+        <w:rPr>
+          <w:color w:val="000000"/>
+        </w:rPr>
+        <w:t xml:space="preserve">    </w:t>
+      </w:r>
+      <w:r>
+        <w:rPr>
+          <w:color w:val="000000"/>
+        </w:rPr>
+        <w:t>// Print timestamp and all data on a single line</w:t>
+      </w:r>
+    </w:p>
+    <w:p>
+      <w:pPr>
+        <w:pStyle w:val="Normal"/>
+        <w:rPr>
+          <w:color w:val="000000"/>
+        </w:rPr>
+      </w:pPr>
+      <w:r>
+        <w:rPr>
+          <w:color w:val="000000"/>
+        </w:rPr>
+        <w:t xml:space="preserve">    </w:t>
+      </w:r>
+      <w:r>
+        <w:rPr>
+          <w:color w:val="000000"/>
+        </w:rPr>
+        <w:t>Serial.print("Time: ");</w:t>
+      </w:r>
+    </w:p>
+    <w:p>
+      <w:pPr>
+        <w:pStyle w:val="Normal"/>
+        <w:rPr>
+          <w:color w:val="000000"/>
+        </w:rPr>
+      </w:pPr>
+      <w:r>
+        <w:rPr>
+          <w:color w:val="000000"/>
+        </w:rPr>
+        <w:t xml:space="preserve">    </w:t>
+      </w:r>
+      <w:r>
+        <w:rPr>
+          <w:color w:val="000000"/>
+        </w:rPr>
+        <w:t>Serial.print(millis());  // Timestamp in milliseconds</w:t>
+      </w:r>
+    </w:p>
+    <w:p>
+      <w:pPr>
+        <w:pStyle w:val="Normal"/>
+        <w:rPr>
+          <w:color w:val="000000"/>
+        </w:rPr>
+      </w:pPr>
+      <w:r>
+        <w:rPr>
+          <w:color w:val="000000"/>
+        </w:rPr>
+        <w:t xml:space="preserve">    </w:t>
+      </w:r>
+      <w:r>
+        <w:rPr>
+          <w:color w:val="000000"/>
+        </w:rPr>
+        <w:t>Serial.print(" ms | LED State: ");</w:t>
+      </w:r>
+    </w:p>
+    <w:p>
+      <w:pPr>
+        <w:pStyle w:val="Normal"/>
+        <w:rPr>
+          <w:color w:val="000000"/>
+        </w:rPr>
+      </w:pPr>
+      <w:r>
+        <w:rPr>
+          <w:color w:val="000000"/>
+        </w:rPr>
+        <w:t xml:space="preserve">    </w:t>
+      </w:r>
+      <w:r>
+        <w:rPr>
+          <w:color w:val="000000"/>
+        </w:rPr>
+        <w:t>Serial.print(digitalRead(LED_BUILTIN)); // LED state</w:t>
+      </w:r>
+    </w:p>
+    <w:p>
+      <w:pPr>
+        <w:pStyle w:val="Normal"/>
+        <w:rPr>
+          <w:color w:val="000000"/>
+        </w:rPr>
+      </w:pPr>
+      <w:r>
+        <w:rPr>
+          <w:color w:val="000000"/>
+        </w:rPr>
+        <w:t xml:space="preserve">    </w:t>
+      </w:r>
+      <w:r>
+        <w:rPr>
+          <w:color w:val="000000"/>
+        </w:rPr>
+        <w:t>Serial.print(" | Sensor Value: ");</w:t>
+      </w:r>
+    </w:p>
+    <w:p>
+      <w:pPr>
+        <w:pStyle w:val="Normal"/>
+        <w:rPr>
+          <w:color w:val="000000"/>
+        </w:rPr>
+      </w:pPr>
+      <w:r>
+        <w:rPr>
+          <w:color w:val="000000"/>
+        </w:rPr>
+        <w:t xml:space="preserve">    </w:t>
+      </w:r>
+      <w:r>
+        <w:rPr>
+          <w:color w:val="000000"/>
+        </w:rPr>
+        <w:t>Serial.print(analogRead(A0));  // Example sensor data</w:t>
+      </w:r>
+    </w:p>
+    <w:p>
+      <w:pPr>
+        <w:pStyle w:val="Normal"/>
+        <w:rPr>
+          <w:color w:val="000000"/>
+        </w:rPr>
+      </w:pPr>
+      <w:r>
+        <w:rPr>
+          <w:color w:val="000000"/>
+        </w:rPr>
+        <w:t xml:space="preserve">    </w:t>
+      </w:r>
+      <w:r>
+        <w:rPr>
+          <w:color w:val="000000"/>
+        </w:rPr>
+        <w:t>Serial.println(" | End of Data");  // Final piece ends the line</w:t>
+      </w:r>
+    </w:p>
+    <w:p>
+      <w:pPr>
+        <w:pStyle w:val="Normal"/>
+        <w:rPr>
+          <w:color w:val="000000"/>
+        </w:rPr>
+      </w:pPr>
+      <w:r>
+        <w:rPr>
+          <w:color w:val="000000"/>
+        </w:rPr>
+      </w:r>
+    </w:p>
+    <w:p>
+      <w:pPr>
+        <w:pStyle w:val="Normal"/>
+        <w:rPr>
+          <w:color w:val="000000"/>
+        </w:rPr>
+      </w:pPr>
+      <w:r>
+        <w:rPr>
+          <w:color w:val="000000"/>
+        </w:rPr>
+        <w:t xml:space="preserve">    </w:t>
+      </w:r>
+      <w:r>
+        <w:rPr>
+          <w:color w:val="000000"/>
+        </w:rPr>
+        <w:t>delay(1000); // Delay for readability</w:t>
+      </w:r>
+    </w:p>
+    <w:p>
+      <w:pPr>
+        <w:pStyle w:val="Normal"/>
+        <w:spacing w:before="0" w:after="160"/>
+        <w:rPr>
+          <w:color w:val="000000"/>
+        </w:rPr>
+      </w:pPr>
+      <w:r>
+        <w:rPr>
+          <w:color w:val="000000"/>
+        </w:rPr>
+        <w:t>}</w:t>
+      </w:r>
+    </w:p>
     <w:sectPr>
+      <w:type w:val="nextPage"/>
       <w:pgSz w:w="12240" w:h="15840"/>
-      <w:pgMar w:top="1440" w:right="1440" w:bottom="1440" w:left="1440" w:header="720" w:footer="720" w:gutter="0"/>
-      <w:cols w:space="720"/>
-      <w:docGrid w:linePitch="360"/>
+      <w:pgMar w:left="1440" w:right="1440" w:gutter="0" w:header="0" w:top="1440" w:footer="0" w:bottom="1440"/>
+      <w:pgNumType w:fmt="decimal"/>
+      <w:formProt w:val="false"/>
+      <w:textDirection w:val="lrTb"/>
+      <w:docGrid w:type="default" w:linePitch="360" w:charSpace="4096"/>
     </w:sectPr>
   </w:body>
 </w:document>
 </file>
 
 <file path=word/styles.xml><?xml version="1.0" encoding="utf-8"?>
-<w:styles xmlns:mc="http://schemas.openxmlformats.org/markup-compatibility/2006" xmlns:r="http://schemas.openxmlformats.org/officeDocument/2006/relationships" xmlns:w="http://schemas.openxmlformats.org/wordprocessingml/2006/main" xmlns:w14="http://schemas.microsoft.com/office/word/2010/wordml" xmlns:w15="http://schemas.microsoft.com/office/word/2012/wordml" xmlns:w16cex="http://schemas.microsoft.com/office/word/2018/wordml/cex" xmlns:w16cid="http://schemas.microsoft.com/office/word/2016/wordml/cid" xmlns:w16="http://schemas.microsoft.com/office/word/2018/wordml" xmlns:w16du="http://schemas.microsoft.com/office/word/2023/wordml/word16du" xmlns:w16sdtdh="http://schemas.microsoft.com/office/word/2020/wordml/sdtdatahash" xmlns:w16se="http://schemas.microsoft.com/office/word/2015/wordml/symex" mc:Ignorable="w14 w15 w16se w16cid w16 w16cex w16sdtdh w16du">
+<w:styles xmlns:w="http://schemas.openxmlformats.org/wordprocessingml/2006/main" xmlns:w14="http://schemas.microsoft.com/office/word/2010/wordml" xmlns:mc="http://schemas.openxmlformats.org/markup-compatibility/2006" mc:Ignorable="w14">
   <w:docDefaults>
     <w:rPrDefault>
       <w:rPr>
-        <w:rFonts w:asciiTheme="minorHAnsi" w:eastAsiaTheme="minorHAnsi" w:hAnsiTheme="minorHAnsi" w:cstheme="minorBidi"/>
+        <w:rFonts w:ascii="Aptos" w:hAnsi="Aptos" w:eastAsia="Aptos" w:cs="" w:asciiTheme="minorHAnsi" w:cstheme="minorBidi" w:eastAsiaTheme="minorHAnsi" w:hAnsiTheme="minorHAnsi"/>
         <w:kern w:val="2"/>
         <w:sz w:val="22"/>
         <w:szCs w:val="22"/>
@@ -145,21 +2735,21 @@
     </w:rPrDefault>
     <w:pPrDefault>
       <w:pPr>
-        <w:spacing w:after="160" w:line="259" w:lineRule="auto"/>
+        <w:suppressAutoHyphens w:val="true"/>
       </w:pPr>
     </w:pPrDefault>
   </w:docDefaults>
   <w:latentStyles w:defLockedState="0" w:defUIPriority="99" w:defSemiHidden="0" w:defUnhideWhenUsed="0" w:defQFormat="0" w:count="376">
     <w:lsdException w:name="Normal" w:uiPriority="0" w:qFormat="1"/>
     <w:lsdException w:name="heading 1" w:uiPriority="9" w:qFormat="1"/>
-    <w:lsdException w:name="heading 2" w:semiHidden="1" w:uiPriority="9" w:unhideWhenUsed="1" w:qFormat="1"/>
-    <w:lsdException w:name="heading 3" w:semiHidden="1" w:uiPriority="9" w:unhideWhenUsed="1" w:qFormat="1"/>
-    <w:lsdException w:name="heading 4" w:semiHidden="1" w:uiPriority="9" w:unhideWhenUsed="1" w:qFormat="1"/>
-    <w:lsdException w:name="heading 5" w:semiHidden="1" w:uiPriority="9" w:unhideWhenUsed="1" w:qFormat="1"/>
-    <w:lsdException w:name="heading 6" w:semiHidden="1" w:uiPriority="9" w:unhideWhenUsed="1" w:qFormat="1"/>
-    <w:lsdException w:name="heading 7" w:semiHidden="1" w:uiPriority="9" w:unhideWhenUsed="1" w:qFormat="1"/>
-    <w:lsdException w:name="heading 8" w:semiHidden="1" w:uiPriority="9" w:unhideWhenUsed="1" w:qFormat="1"/>
-    <w:lsdException w:name="heading 9" w:semiHidden="1" w:uiPriority="9" w:unhideWhenUsed="1" w:qFormat="1"/>
+    <w:lsdException w:name="heading 2" w:uiPriority="9" w:semiHidden="1" w:unhideWhenUsed="1" w:qFormat="1"/>
+    <w:lsdException w:name="heading 3" w:uiPriority="9" w:semiHidden="1" w:unhideWhenUsed="1" w:qFormat="1"/>
+    <w:lsdException w:name="heading 4" w:uiPriority="9" w:semiHidden="1" w:unhideWhenUsed="1" w:qFormat="1"/>
+    <w:lsdException w:name="heading 5" w:uiPriority="9" w:semiHidden="1" w:unhideWhenUsed="1" w:qFormat="1"/>
+    <w:lsdException w:name="heading 6" w:uiPriority="9" w:semiHidden="1" w:unhideWhenUsed="1" w:qFormat="1"/>
+    <w:lsdException w:name="heading 7" w:uiPriority="9" w:semiHidden="1" w:unhideWhenUsed="1" w:qFormat="1"/>
+    <w:lsdException w:name="heading 8" w:uiPriority="9" w:semiHidden="1" w:unhideWhenUsed="1" w:qFormat="1"/>
+    <w:lsdException w:name="heading 9" w:uiPriority="9" w:semiHidden="1" w:unhideWhenUsed="1" w:qFormat="1"/>
     <w:lsdException w:name="index 1" w:semiHidden="1" w:unhideWhenUsed="1"/>
     <w:lsdException w:name="index 2" w:semiHidden="1" w:unhideWhenUsed="1"/>
     <w:lsdException w:name="index 3" w:semiHidden="1" w:unhideWhenUsed="1"/>
@@ -169,22 +2759,22 @@
     <w:lsdException w:name="index 7" w:semiHidden="1" w:unhideWhenUsed="1"/>
     <w:lsdException w:name="index 8" w:semiHidden="1" w:unhideWhenUsed="1"/>
     <w:lsdException w:name="index 9" w:semiHidden="1" w:unhideWhenUsed="1"/>
-    <w:lsdException w:name="toc 1" w:semiHidden="1" w:uiPriority="39" w:unhideWhenUsed="1"/>
-    <w:lsdException w:name="toc 2" w:semiHidden="1" w:uiPriority="39" w:unhideWhenUsed="1"/>
-    <w:lsdException w:name="toc 3" w:semiHidden="1" w:uiPriority="39" w:unhideWhenUsed="1"/>
-    <w:lsdException w:name="toc 4" w:semiHidden="1" w:uiPriority="39" w:unhideWhenUsed="1"/>
-    <w:lsdException w:name="toc 5" w:semiHidden="1" w:uiPriority="39" w:unhideWhenUsed="1"/>
-    <w:lsdException w:name="toc 6" w:semiHidden="1" w:uiPriority="39" w:unhideWhenUsed="1"/>
-    <w:lsdException w:name="toc 7" w:semiHidden="1" w:uiPriority="39" w:unhideWhenUsed="1"/>
-    <w:lsdException w:name="toc 8" w:semiHidden="1" w:uiPriority="39" w:unhideWhenUsed="1"/>
-    <w:lsdException w:name="toc 9" w:semiHidden="1" w:uiPriority="39" w:unhideWhenUsed="1"/>
+    <w:lsdException w:name="toc 1" w:uiPriority="39" w:semiHidden="1" w:unhideWhenUsed="1"/>
+    <w:lsdException w:name="toc 2" w:uiPriority="39" w:semiHidden="1" w:unhideWhenUsed="1"/>
+    <w:lsdException w:name="toc 3" w:uiPriority="39" w:semiHidden="1" w:unhideWhenUsed="1"/>
+    <w:lsdException w:name="toc 4" w:uiPriority="39" w:semiHidden="1" w:unhideWhenUsed="1"/>
+    <w:lsdException w:name="toc 5" w:uiPriority="39" w:semiHidden="1" w:unhideWhenUsed="1"/>
+    <w:lsdException w:name="toc 6" w:uiPriority="39" w:semiHidden="1" w:unhideWhenUsed="1"/>
+    <w:lsdException w:name="toc 7" w:uiPriority="39" w:semiHidden="1" w:unhideWhenUsed="1"/>
+    <w:lsdException w:name="toc 8" w:uiPriority="39" w:semiHidden="1" w:unhideWhenUsed="1"/>
+    <w:lsdException w:name="toc 9" w:uiPriority="39" w:semiHidden="1" w:unhideWhenUsed="1"/>
     <w:lsdException w:name="Normal Indent" w:semiHidden="1" w:unhideWhenUsed="1"/>
     <w:lsdException w:name="footnote text" w:semiHidden="1" w:unhideWhenUsed="1"/>
     <w:lsdException w:name="annotation text" w:semiHidden="1" w:unhideWhenUsed="1"/>
     <w:lsdException w:name="header" w:semiHidden="1" w:unhideWhenUsed="1"/>
     <w:lsdException w:name="footer" w:semiHidden="1" w:unhideWhenUsed="1"/>
     <w:lsdException w:name="index heading" w:semiHidden="1" w:unhideWhenUsed="1"/>
-    <w:lsdException w:name="caption" w:semiHidden="1" w:uiPriority="35" w:unhideWhenUsed="1" w:qFormat="1"/>
+    <w:lsdException w:name="caption" w:uiPriority="35" w:semiHidden="1" w:unhideWhenUsed="1" w:qFormat="1"/>
     <w:lsdException w:name="table of figures" w:semiHidden="1" w:unhideWhenUsed="1"/>
     <w:lsdException w:name="envelope address" w:semiHidden="1" w:unhideWhenUsed="1"/>
     <w:lsdException w:name="envelope return" w:semiHidden="1" w:unhideWhenUsed="1"/>
@@ -215,7 +2805,7 @@
     <w:lsdException w:name="Title" w:uiPriority="10" w:qFormat="1"/>
     <w:lsdException w:name="Closing" w:semiHidden="1" w:unhideWhenUsed="1"/>
     <w:lsdException w:name="Signature" w:semiHidden="1" w:unhideWhenUsed="1"/>
-    <w:lsdException w:name="Default Paragraph Font" w:semiHidden="1" w:uiPriority="1" w:unhideWhenUsed="1"/>
+    <w:lsdException w:name="Default Paragraph Font" w:uiPriority="1" w:semiHidden="1" w:unhideWhenUsed="1"/>
     <w:lsdException w:name="Body Text" w:semiHidden="1" w:unhideWhenUsed="1"/>
     <w:lsdException w:name="Body Text Indent" w:semiHidden="1" w:unhideWhenUsed="1"/>
     <w:lsdException w:name="List Continue" w:semiHidden="1" w:unhideWhenUsed="1"/>
@@ -415,8 +3005,8 @@
     <w:lsdException w:name="Subtle Reference" w:uiPriority="31" w:qFormat="1"/>
     <w:lsdException w:name="Intense Reference" w:uiPriority="32" w:qFormat="1"/>
     <w:lsdException w:name="Book Title" w:uiPriority="33" w:qFormat="1"/>
-    <w:lsdException w:name="Bibliography" w:semiHidden="1" w:uiPriority="37" w:unhideWhenUsed="1"/>
-    <w:lsdException w:name="TOC Heading" w:semiHidden="1" w:uiPriority="39" w:unhideWhenUsed="1" w:qFormat="1"/>
+    <w:lsdException w:name="Bibliography" w:uiPriority="37" w:semiHidden="1" w:unhideWhenUsed="1"/>
+    <w:lsdException w:name="TOC Heading" w:uiPriority="39" w:semiHidden="1" w:unhideWhenUsed="1" w:qFormat="1"/>
     <w:lsdException w:name="Plain Table 1" w:uiPriority="41"/>
     <w:lsdException w:name="Plain Table 2" w:uiPriority="42"/>
     <w:lsdException w:name="Plain Table 3" w:uiPriority="43"/>
@@ -527,33 +3117,48 @@
     <w:lsdException w:name="Unresolved Mention" w:semiHidden="1" w:unhideWhenUsed="1"/>
     <w:lsdException w:name="Smart Link" w:semiHidden="1" w:unhideWhenUsed="1"/>
   </w:latentStyles>
-  <w:style w:type="paragraph" w:default="1" w:styleId="Normal">
+  <w:style w:type="paragraph" w:styleId="Normal" w:default="1">
     <w:name w:val="Normal"/>
     <w:qFormat/>
+    <w:pPr>
+      <w:widowControl/>
+      <w:bidi w:val="0"/>
+      <w:spacing w:lineRule="auto" w:line="259" w:before="0" w:after="160"/>
+      <w:jc w:val="left"/>
+    </w:pPr>
+    <w:rPr>
+      <w:rFonts w:ascii="Aptos" w:hAnsi="Aptos" w:eastAsia="Aptos" w:cs="" w:asciiTheme="minorHAnsi" w:cstheme="minorBidi" w:eastAsiaTheme="minorHAnsi" w:hAnsiTheme="minorHAnsi"/>
+      <w:color w:val="auto"/>
+      <w:kern w:val="2"/>
+      <w:sz w:val="22"/>
+      <w:szCs w:val="22"/>
+      <w:lang w:val="en-US" w:eastAsia="en-US" w:bidi="ar-SA"/>
+      <w14:ligatures w14:val="standardContextual"/>
+    </w:rPr>
   </w:style>
   <w:style w:type="paragraph" w:styleId="Heading1">
-    <w:name w:val="heading 1"/>
+    <w:name w:val="Heading 1"/>
     <w:basedOn w:val="Normal"/>
     <w:next w:val="Normal"/>
     <w:link w:val="Heading1Char"/>
     <w:uiPriority w:val="9"/>
     <w:qFormat/>
-    <w:rsid w:val="002701AC"/>
+    <w:rsid w:val="002701ac"/>
     <w:pPr>
-      <w:keepNext/>
+      <w:keepNext w:val="true"/>
       <w:keepLines/>
       <w:spacing w:before="360" w:after="80"/>
       <w:outlineLvl w:val="0"/>
     </w:pPr>
     <w:rPr>
-      <w:rFonts w:asciiTheme="majorHAnsi" w:eastAsiaTheme="majorEastAsia" w:hAnsiTheme="majorHAnsi" w:cstheme="majorBidi"/>
-      <w:color w:val="0F4761" w:themeColor="accent1" w:themeShade="BF"/>
+      <w:rFonts w:ascii="Aptos Display" w:hAnsi="Aptos Display" w:eastAsia="" w:cs="" w:asciiTheme="majorHAnsi" w:cstheme="majorBidi" w:eastAsiaTheme="majorEastAsia" w:hAnsiTheme="majorHAnsi"/>
+      <w:color w:val="0F4761" w:themeColor="accent1" w:themeShade="bf"/>
       <w:sz w:val="40"/>
       <w:szCs w:val="40"/>
     </w:rPr>
   </w:style>
   <w:style w:type="paragraph" w:styleId="Heading2">
-    <w:name w:val="heading 2"/>
+    <w:name w:val="Heading 2"/>
     <w:basedOn w:val="Normal"/>
     <w:next w:val="Normal"/>
     <w:link w:val="Heading2Char"/>
@@ -561,22 +3166,22 @@
     <w:semiHidden/>
     <w:unhideWhenUsed/>
     <w:qFormat/>
-    <w:rsid w:val="002701AC"/>
+    <w:rsid w:val="002701ac"/>
     <w:pPr>
-      <w:keepNext/>
+      <w:keepNext w:val="true"/>
       <w:keepLines/>
       <w:spacing w:before="160" w:after="80"/>
       <w:outlineLvl w:val="1"/>
     </w:pPr>
     <w:rPr>
-      <w:rFonts w:asciiTheme="majorHAnsi" w:eastAsiaTheme="majorEastAsia" w:hAnsiTheme="majorHAnsi" w:cstheme="majorBidi"/>
-      <w:color w:val="0F4761" w:themeColor="accent1" w:themeShade="BF"/>
+      <w:rFonts w:ascii="Aptos Display" w:hAnsi="Aptos Display" w:eastAsia="" w:cs="" w:asciiTheme="majorHAnsi" w:cstheme="majorBidi" w:eastAsiaTheme="majorEastAsia" w:hAnsiTheme="majorHAnsi"/>
+      <w:color w:val="0F4761" w:themeColor="accent1" w:themeShade="bf"/>
       <w:sz w:val="32"/>
       <w:szCs w:val="32"/>
     </w:rPr>
   </w:style>
   <w:style w:type="paragraph" w:styleId="Heading3">
-    <w:name w:val="heading 3"/>
+    <w:name w:val="Heading 3"/>
     <w:basedOn w:val="Normal"/>
     <w:next w:val="Normal"/>
     <w:link w:val="Heading3Char"/>
@@ -584,22 +3189,22 @@
     <w:semiHidden/>
     <w:unhideWhenUsed/>
     <w:qFormat/>
-    <w:rsid w:val="002701AC"/>
+    <w:rsid w:val="002701ac"/>
     <w:pPr>
-      <w:keepNext/>
+      <w:keepNext w:val="true"/>
       <w:keepLines/>
       <w:spacing w:before="160" w:after="80"/>
       <w:outlineLvl w:val="2"/>
     </w:pPr>
     <w:rPr>
-      <w:rFonts w:eastAsiaTheme="majorEastAsia" w:cstheme="majorBidi"/>
-      <w:color w:val="0F4761" w:themeColor="accent1" w:themeShade="BF"/>
+      <w:rFonts w:eastAsia="" w:cs="" w:cstheme="majorBidi" w:eastAsiaTheme="majorEastAsia"/>
+      <w:color w:val="0F4761" w:themeColor="accent1" w:themeShade="bf"/>
       <w:sz w:val="28"/>
       <w:szCs w:val="28"/>
     </w:rPr>
   </w:style>
   <w:style w:type="paragraph" w:styleId="Heading4">
-    <w:name w:val="heading 4"/>
+    <w:name w:val="Heading 4"/>
     <w:basedOn w:val="Normal"/>
     <w:next w:val="Normal"/>
     <w:link w:val="Heading4Char"/>
@@ -607,22 +3212,22 @@
     <w:semiHidden/>
     <w:unhideWhenUsed/>
     <w:qFormat/>
-    <w:rsid w:val="002701AC"/>
+    <w:rsid w:val="002701ac"/>
     <w:pPr>
-      <w:keepNext/>
+      <w:keepNext w:val="true"/>
       <w:keepLines/>
       <w:spacing w:before="80" w:after="40"/>
       <w:outlineLvl w:val="3"/>
     </w:pPr>
     <w:rPr>
-      <w:rFonts w:eastAsiaTheme="majorEastAsia" w:cstheme="majorBidi"/>
+      <w:rFonts w:eastAsia="" w:cs="" w:cstheme="majorBidi" w:eastAsiaTheme="majorEastAsia"/>
       <w:i/>
       <w:iCs/>
-      <w:color w:val="0F4761" w:themeColor="accent1" w:themeShade="BF"/>
+      <w:color w:val="0F4761" w:themeColor="accent1" w:themeShade="bf"/>
     </w:rPr>
   </w:style>
   <w:style w:type="paragraph" w:styleId="Heading5">
-    <w:name w:val="heading 5"/>
+    <w:name w:val="Heading 5"/>
     <w:basedOn w:val="Normal"/>
     <w:next w:val="Normal"/>
     <w:link w:val="Heading5Char"/>
@@ -630,20 +3235,20 @@
     <w:semiHidden/>
     <w:unhideWhenUsed/>
     <w:qFormat/>
-    <w:rsid w:val="002701AC"/>
+    <w:rsid w:val="002701ac"/>
     <w:pPr>
-      <w:keepNext/>
+      <w:keepNext w:val="true"/>
       <w:keepLines/>
       <w:spacing w:before="80" w:after="40"/>
       <w:outlineLvl w:val="4"/>
     </w:pPr>
     <w:rPr>
-      <w:rFonts w:eastAsiaTheme="majorEastAsia" w:cstheme="majorBidi"/>
-      <w:color w:val="0F4761" w:themeColor="accent1" w:themeShade="BF"/>
+      <w:rFonts w:eastAsia="" w:cs="" w:cstheme="majorBidi" w:eastAsiaTheme="majorEastAsia"/>
+      <w:color w:val="0F4761" w:themeColor="accent1" w:themeShade="bf"/>
     </w:rPr>
   </w:style>
   <w:style w:type="paragraph" w:styleId="Heading6">
-    <w:name w:val="heading 6"/>
+    <w:name w:val="Heading 6"/>
     <w:basedOn w:val="Normal"/>
     <w:next w:val="Normal"/>
     <w:link w:val="Heading6Char"/>
@@ -651,22 +3256,22 @@
     <w:semiHidden/>
     <w:unhideWhenUsed/>
     <w:qFormat/>
-    <w:rsid w:val="002701AC"/>
+    <w:rsid w:val="002701ac"/>
     <w:pPr>
-      <w:keepNext/>
+      <w:keepNext w:val="true"/>
       <w:keepLines/>
       <w:spacing w:before="40" w:after="0"/>
       <w:outlineLvl w:val="5"/>
     </w:pPr>
     <w:rPr>
-      <w:rFonts w:eastAsiaTheme="majorEastAsia" w:cstheme="majorBidi"/>
+      <w:rFonts w:eastAsia="" w:cs="" w:cstheme="majorBidi" w:eastAsiaTheme="majorEastAsia"/>
       <w:i/>
       <w:iCs/>
-      <w:color w:val="595959" w:themeColor="text1" w:themeTint="A6"/>
+      <w:color w:val="595959" w:themeColor="text1" w:themeTint="a6"/>
     </w:rPr>
   </w:style>
   <w:style w:type="paragraph" w:styleId="Heading7">
-    <w:name w:val="heading 7"/>
+    <w:name w:val="Heading 7"/>
     <w:basedOn w:val="Normal"/>
     <w:next w:val="Normal"/>
     <w:link w:val="Heading7Char"/>
@@ -674,20 +3279,20 @@
     <w:semiHidden/>
     <w:unhideWhenUsed/>
     <w:qFormat/>
-    <w:rsid w:val="002701AC"/>
+    <w:rsid w:val="002701ac"/>
     <w:pPr>
-      <w:keepNext/>
+      <w:keepNext w:val="true"/>
       <w:keepLines/>
       <w:spacing w:before="40" w:after="0"/>
       <w:outlineLvl w:val="6"/>
     </w:pPr>
     <w:rPr>
-      <w:rFonts w:eastAsiaTheme="majorEastAsia" w:cstheme="majorBidi"/>
-      <w:color w:val="595959" w:themeColor="text1" w:themeTint="A6"/>
+      <w:rFonts w:eastAsia="" w:cs="" w:cstheme="majorBidi" w:eastAsiaTheme="majorEastAsia"/>
+      <w:color w:val="595959" w:themeColor="text1" w:themeTint="a6"/>
     </w:rPr>
   </w:style>
   <w:style w:type="paragraph" w:styleId="Heading8">
-    <w:name w:val="heading 8"/>
+    <w:name w:val="Heading 8"/>
     <w:basedOn w:val="Normal"/>
     <w:next w:val="Normal"/>
     <w:link w:val="Heading8Char"/>
@@ -695,22 +3300,22 @@
     <w:semiHidden/>
     <w:unhideWhenUsed/>
     <w:qFormat/>
-    <w:rsid w:val="002701AC"/>
+    <w:rsid w:val="002701ac"/>
     <w:pPr>
-      <w:keepNext/>
+      <w:keepNext w:val="true"/>
       <w:keepLines/>
-      <w:spacing w:after="0"/>
+      <w:spacing w:before="0" w:after="0"/>
       <w:outlineLvl w:val="7"/>
     </w:pPr>
     <w:rPr>
-      <w:rFonts w:eastAsiaTheme="majorEastAsia" w:cstheme="majorBidi"/>
+      <w:rFonts w:eastAsia="" w:cs="" w:cstheme="majorBidi" w:eastAsiaTheme="majorEastAsia"/>
       <w:i/>
       <w:iCs/>
-      <w:color w:val="272727" w:themeColor="text1" w:themeTint="D8"/>
+      <w:color w:val="272727" w:themeColor="text1" w:themeTint="d8"/>
     </w:rPr>
   </w:style>
   <w:style w:type="paragraph" w:styleId="Heading9">
-    <w:name w:val="heading 9"/>
+    <w:name w:val="Heading 9"/>
     <w:basedOn w:val="Normal"/>
     <w:next w:val="Normal"/>
     <w:link w:val="Heading9Char"/>
@@ -718,162 +3323,292 @@
     <w:semiHidden/>
     <w:unhideWhenUsed/>
     <w:qFormat/>
-    <w:rsid w:val="002701AC"/>
+    <w:rsid w:val="002701ac"/>
     <w:pPr>
-      <w:keepNext/>
+      <w:keepNext w:val="true"/>
       <w:keepLines/>
-      <w:spacing w:after="0"/>
+      <w:spacing w:before="0" w:after="0"/>
       <w:outlineLvl w:val="8"/>
     </w:pPr>
     <w:rPr>
-      <w:rFonts w:eastAsiaTheme="majorEastAsia" w:cstheme="majorBidi"/>
-      <w:color w:val="272727" w:themeColor="text1" w:themeTint="D8"/>
+      <w:rFonts w:eastAsia="" w:cs="" w:cstheme="majorBidi" w:eastAsiaTheme="majorEastAsia"/>
+      <w:color w:val="272727" w:themeColor="text1" w:themeTint="d8"/>
     </w:rPr>
   </w:style>
-  <w:style w:type="character" w:default="1" w:styleId="DefaultParagraphFont">
+  <w:style w:type="character" w:styleId="DefaultParagraphFont" w:default="1">
     <w:name w:val="Default Paragraph Font"/>
     <w:uiPriority w:val="1"/>
     <w:semiHidden/>
     <w:unhideWhenUsed/>
+    <w:qFormat/>
+    <w:rPr/>
   </w:style>
-  <w:style w:type="table" w:default="1" w:styleId="TableNormal">
-    <w:name w:val="Normal Table"/>
-    <w:uiPriority w:val="99"/>
-    <w:semiHidden/>
-    <w:unhideWhenUsed/>
-    <w:tblPr>
-      <w:tblInd w:w="0" w:type="dxa"/>
-      <w:tblCellMar>
-        <w:top w:w="0" w:type="dxa"/>
-        <w:left w:w="108" w:type="dxa"/>
-        <w:bottom w:w="0" w:type="dxa"/>
-        <w:right w:w="108" w:type="dxa"/>
-      </w:tblCellMar>
-    </w:tblPr>
-  </w:style>
-  <w:style w:type="numbering" w:default="1" w:styleId="NoList">
-    <w:name w:val="No List"/>
-    <w:uiPriority w:val="99"/>
-    <w:semiHidden/>
-    <w:unhideWhenUsed/>
-  </w:style>
-  <w:style w:type="character" w:customStyle="1" w:styleId="Heading1Char">
+  <w:style w:type="character" w:styleId="Heading1Char" w:customStyle="1">
     <w:name w:val="Heading 1 Char"/>
     <w:basedOn w:val="DefaultParagraphFont"/>
     <w:link w:val="Heading1"/>
     <w:uiPriority w:val="9"/>
-    <w:rsid w:val="002701AC"/>
+    <w:qFormat/>
+    <w:rsid w:val="002701ac"/>
     <w:rPr>
-      <w:rFonts w:asciiTheme="majorHAnsi" w:eastAsiaTheme="majorEastAsia" w:hAnsiTheme="majorHAnsi" w:cstheme="majorBidi"/>
-      <w:color w:val="0F4761" w:themeColor="accent1" w:themeShade="BF"/>
+      <w:rFonts w:ascii="Aptos Display" w:hAnsi="Aptos Display" w:eastAsia="" w:cs="" w:asciiTheme="majorHAnsi" w:cstheme="majorBidi" w:eastAsiaTheme="majorEastAsia" w:hAnsiTheme="majorHAnsi"/>
+      <w:color w:val="0F4761" w:themeColor="accent1" w:themeShade="bf"/>
       <w:sz w:val="40"/>
       <w:szCs w:val="40"/>
     </w:rPr>
   </w:style>
-  <w:style w:type="character" w:customStyle="1" w:styleId="Heading2Char">
+  <w:style w:type="character" w:styleId="Heading2Char" w:customStyle="1">
     <w:name w:val="Heading 2 Char"/>
     <w:basedOn w:val="DefaultParagraphFont"/>
     <w:link w:val="Heading2"/>
     <w:uiPriority w:val="9"/>
     <w:semiHidden/>
-    <w:rsid w:val="002701AC"/>
+    <w:qFormat/>
+    <w:rsid w:val="002701ac"/>
     <w:rPr>
-      <w:rFonts w:asciiTheme="majorHAnsi" w:eastAsiaTheme="majorEastAsia" w:hAnsiTheme="majorHAnsi" w:cstheme="majorBidi"/>
-      <w:color w:val="0F4761" w:themeColor="accent1" w:themeShade="BF"/>
+      <w:rFonts w:ascii="Aptos Display" w:hAnsi="Aptos Display" w:eastAsia="" w:cs="" w:asciiTheme="majorHAnsi" w:cstheme="majorBidi" w:eastAsiaTheme="majorEastAsia" w:hAnsiTheme="majorHAnsi"/>
+      <w:color w:val="0F4761" w:themeColor="accent1" w:themeShade="bf"/>
       <w:sz w:val="32"/>
       <w:szCs w:val="32"/>
     </w:rPr>
   </w:style>
-  <w:style w:type="character" w:customStyle="1" w:styleId="Heading3Char">
+  <w:style w:type="character" w:styleId="Heading3Char" w:customStyle="1">
     <w:name w:val="Heading 3 Char"/>
     <w:basedOn w:val="DefaultParagraphFont"/>
     <w:link w:val="Heading3"/>
     <w:uiPriority w:val="9"/>
     <w:semiHidden/>
-    <w:rsid w:val="002701AC"/>
+    <w:qFormat/>
+    <w:rsid w:val="002701ac"/>
     <w:rPr>
-      <w:rFonts w:eastAsiaTheme="majorEastAsia" w:cstheme="majorBidi"/>
-      <w:color w:val="0F4761" w:themeColor="accent1" w:themeShade="BF"/>
+      <w:rFonts w:eastAsia="" w:cs="" w:cstheme="majorBidi" w:eastAsiaTheme="majorEastAsia"/>
+      <w:color w:val="0F4761" w:themeColor="accent1" w:themeShade="bf"/>
       <w:sz w:val="28"/>
       <w:szCs w:val="28"/>
     </w:rPr>
   </w:style>
-  <w:style w:type="character" w:customStyle="1" w:styleId="Heading4Char">
+  <w:style w:type="character" w:styleId="Heading4Char" w:customStyle="1">
     <w:name w:val="Heading 4 Char"/>
     <w:basedOn w:val="DefaultParagraphFont"/>
     <w:link w:val="Heading4"/>
     <w:uiPriority w:val="9"/>
     <w:semiHidden/>
-    <w:rsid w:val="002701AC"/>
+    <w:qFormat/>
+    <w:rsid w:val="002701ac"/>
     <w:rPr>
-      <w:rFonts w:eastAsiaTheme="majorEastAsia" w:cstheme="majorBidi"/>
+      <w:rFonts w:eastAsia="" w:cs="" w:cstheme="majorBidi" w:eastAsiaTheme="majorEastAsia"/>
       <w:i/>
       <w:iCs/>
-      <w:color w:val="0F4761" w:themeColor="accent1" w:themeShade="BF"/>
+      <w:color w:val="0F4761" w:themeColor="accent1" w:themeShade="bf"/>
     </w:rPr>
   </w:style>
-  <w:style w:type="character" w:customStyle="1" w:styleId="Heading5Char">
+  <w:style w:type="character" w:styleId="Heading5Char" w:customStyle="1">
     <w:name w:val="Heading 5 Char"/>
     <w:basedOn w:val="DefaultParagraphFont"/>
     <w:link w:val="Heading5"/>
     <w:uiPriority w:val="9"/>
     <w:semiHidden/>
-    <w:rsid w:val="002701AC"/>
+    <w:qFormat/>
+    <w:rsid w:val="002701ac"/>
     <w:rPr>
-      <w:rFonts w:eastAsiaTheme="majorEastAsia" w:cstheme="majorBidi"/>
-      <w:color w:val="0F4761" w:themeColor="accent1" w:themeShade="BF"/>
+      <w:rFonts w:eastAsia="" w:cs="" w:cstheme="majorBidi" w:eastAsiaTheme="majorEastAsia"/>
+      <w:color w:val="0F4761" w:themeColor="accent1" w:themeShade="bf"/>
     </w:rPr>
   </w:style>
-  <w:style w:type="character" w:customStyle="1" w:styleId="Heading6Char">
+  <w:style w:type="character" w:styleId="Heading6Char" w:customStyle="1">
     <w:name w:val="Heading 6 Char"/>
     <w:basedOn w:val="DefaultParagraphFont"/>
     <w:link w:val="Heading6"/>
     <w:uiPriority w:val="9"/>
     <w:semiHidden/>
-    <w:rsid w:val="002701AC"/>
+    <w:qFormat/>
+    <w:rsid w:val="002701ac"/>
     <w:rPr>
-      <w:rFonts w:eastAsiaTheme="majorEastAsia" w:cstheme="majorBidi"/>
+      <w:rFonts w:eastAsia="" w:cs="" w:cstheme="majorBidi" w:eastAsiaTheme="majorEastAsia"/>
       <w:i/>
       <w:iCs/>
-      <w:color w:val="595959" w:themeColor="text1" w:themeTint="A6"/>
+      <w:color w:val="595959" w:themeColor="text1" w:themeTint="a6"/>
     </w:rPr>
   </w:style>
-  <w:style w:type="character" w:customStyle="1" w:styleId="Heading7Char">
+  <w:style w:type="character" w:styleId="Heading7Char" w:customStyle="1">
     <w:name w:val="Heading 7 Char"/>
     <w:basedOn w:val="DefaultParagraphFont"/>
     <w:link w:val="Heading7"/>
     <w:uiPriority w:val="9"/>
     <w:semiHidden/>
-    <w:rsid w:val="002701AC"/>
+    <w:qFormat/>
+    <w:rsid w:val="002701ac"/>
     <w:rPr>
-      <w:rFonts w:eastAsiaTheme="majorEastAsia" w:cstheme="majorBidi"/>
-      <w:color w:val="595959" w:themeColor="text1" w:themeTint="A6"/>
+      <w:rFonts w:eastAsia="" w:cs="" w:cstheme="majorBidi" w:eastAsiaTheme="majorEastAsia"/>
+      <w:color w:val="595959" w:themeColor="text1" w:themeTint="a6"/>
     </w:rPr>
   </w:style>
-  <w:style w:type="character" w:customStyle="1" w:styleId="Heading8Char">
+  <w:style w:type="character" w:styleId="Heading8Char" w:customStyle="1">
     <w:name w:val="Heading 8 Char"/>
     <w:basedOn w:val="DefaultParagraphFont"/>
     <w:link w:val="Heading8"/>
     <w:uiPriority w:val="9"/>
     <w:semiHidden/>
-    <w:rsid w:val="002701AC"/>
+    <w:qFormat/>
+    <w:rsid w:val="002701ac"/>
     <w:rPr>
-      <w:rFonts w:eastAsiaTheme="majorEastAsia" w:cstheme="majorBidi"/>
+      <w:rFonts w:eastAsia="" w:cs="" w:cstheme="majorBidi" w:eastAsiaTheme="majorEastAsia"/>
       <w:i/>
       <w:iCs/>
-      <w:color w:val="272727" w:themeColor="text1" w:themeTint="D8"/>
+      <w:color w:val="272727" w:themeColor="text1" w:themeTint="d8"/>
     </w:rPr>
   </w:style>
-  <w:style w:type="character" w:customStyle="1" w:styleId="Heading9Char">
+  <w:style w:type="character" w:styleId="Heading9Char" w:customStyle="1">
     <w:name w:val="Heading 9 Char"/>
     <w:basedOn w:val="DefaultParagraphFont"/>
     <w:link w:val="Heading9"/>
     <w:uiPriority w:val="9"/>
     <w:semiHidden/>
-    <w:rsid w:val="002701AC"/>
+    <w:qFormat/>
+    <w:rsid w:val="002701ac"/>
     <w:rPr>
-      <w:rFonts w:eastAsiaTheme="majorEastAsia" w:cstheme="majorBidi"/>
-      <w:color w:val="272727" w:themeColor="text1" w:themeTint="D8"/>
+      <w:rFonts w:eastAsia="" w:cs="" w:cstheme="majorBidi" w:eastAsiaTheme="majorEastAsia"/>
+      <w:color w:val="272727" w:themeColor="text1" w:themeTint="d8"/>
+    </w:rPr>
+  </w:style>
+  <w:style w:type="character" w:styleId="TitleChar" w:customStyle="1">
+    <w:name w:val="Title Char"/>
+    <w:basedOn w:val="DefaultParagraphFont"/>
+    <w:link w:val="Title"/>
+    <w:uiPriority w:val="10"/>
+    <w:qFormat/>
+    <w:rsid w:val="002701ac"/>
+    <w:rPr>
+      <w:rFonts w:ascii="Aptos Display" w:hAnsi="Aptos Display" w:eastAsia="" w:cs="" w:asciiTheme="majorHAnsi" w:cstheme="majorBidi" w:eastAsiaTheme="majorEastAsia" w:hAnsiTheme="majorHAnsi"/>
+      <w:spacing w:val="-10"/>
+      <w:kern w:val="2"/>
+      <w:sz w:val="56"/>
+      <w:szCs w:val="56"/>
+    </w:rPr>
+  </w:style>
+  <w:style w:type="character" w:styleId="SubtitleChar" w:customStyle="1">
+    <w:name w:val="Subtitle Char"/>
+    <w:basedOn w:val="DefaultParagraphFont"/>
+    <w:link w:val="Subtitle"/>
+    <w:uiPriority w:val="11"/>
+    <w:qFormat/>
+    <w:rsid w:val="002701ac"/>
+    <w:rPr>
+      <w:rFonts w:eastAsia="" w:cs="" w:cstheme="majorBidi" w:eastAsiaTheme="majorEastAsia"/>
+      <w:color w:val="595959" w:themeColor="text1" w:themeTint="a6"/>
+      <w:spacing w:val="15"/>
+      <w:sz w:val="28"/>
+      <w:szCs w:val="28"/>
+    </w:rPr>
+  </w:style>
+  <w:style w:type="character" w:styleId="QuoteChar" w:customStyle="1">
+    <w:name w:val="Quote Char"/>
+    <w:basedOn w:val="DefaultParagraphFont"/>
+    <w:link w:val="Quote"/>
+    <w:uiPriority w:val="29"/>
+    <w:qFormat/>
+    <w:rsid w:val="002701ac"/>
+    <w:rPr>
+      <w:i/>
+      <w:iCs/>
+      <w:color w:val="404040" w:themeColor="text1" w:themeTint="bf"/>
+    </w:rPr>
+  </w:style>
+  <w:style w:type="character" w:styleId="IntenseEmphasis">
+    <w:name w:val="Intense Emphasis"/>
+    <w:basedOn w:val="DefaultParagraphFont"/>
+    <w:uiPriority w:val="21"/>
+    <w:qFormat/>
+    <w:rsid w:val="002701ac"/>
+    <w:rPr>
+      <w:i/>
+      <w:iCs/>
+      <w:color w:val="0F4761" w:themeColor="accent1" w:themeShade="bf"/>
+    </w:rPr>
+  </w:style>
+  <w:style w:type="character" w:styleId="IntenseQuoteChar" w:customStyle="1">
+    <w:name w:val="Intense Quote Char"/>
+    <w:basedOn w:val="DefaultParagraphFont"/>
+    <w:link w:val="IntenseQuote"/>
+    <w:uiPriority w:val="30"/>
+    <w:qFormat/>
+    <w:rsid w:val="002701ac"/>
+    <w:rPr>
+      <w:i/>
+      <w:iCs/>
+      <w:color w:val="0F4761" w:themeColor="accent1" w:themeShade="bf"/>
+    </w:rPr>
+  </w:style>
+  <w:style w:type="character" w:styleId="IntenseReference">
+    <w:name w:val="Intense Reference"/>
+    <w:basedOn w:val="DefaultParagraphFont"/>
+    <w:uiPriority w:val="32"/>
+    <w:qFormat/>
+    <w:rsid w:val="002701ac"/>
+    <w:rPr>
+      <w:b/>
+      <w:bCs/>
+      <w:smallCaps/>
+      <w:color w:val="0F4761" w:themeColor="accent1" w:themeShade="bf"/>
+      <w:spacing w:val="5"/>
+    </w:rPr>
+  </w:style>
+  <w:style w:type="paragraph" w:styleId="Heading">
+    <w:name w:val="Heading"/>
+    <w:basedOn w:val="Normal"/>
+    <w:next w:val="TextBody"/>
+    <w:qFormat/>
+    <w:pPr>
+      <w:keepNext w:val="true"/>
+      <w:spacing w:before="240" w:after="120"/>
+    </w:pPr>
+    <w:rPr>
+      <w:rFonts w:ascii="Liberation Sans" w:hAnsi="Liberation Sans" w:eastAsia="Noto Sans CJK SC" w:cs="Lohit Devanagari"/>
+      <w:sz w:val="28"/>
+      <w:szCs w:val="28"/>
+    </w:rPr>
+  </w:style>
+  <w:style w:type="paragraph" w:styleId="TextBody">
+    <w:name w:val="Body Text"/>
+    <w:basedOn w:val="Normal"/>
+    <w:pPr>
+      <w:spacing w:lineRule="auto" w:line="276" w:before="0" w:after="140"/>
+    </w:pPr>
+    <w:rPr/>
+  </w:style>
+  <w:style w:type="paragraph" w:styleId="List">
+    <w:name w:val="List"/>
+    <w:basedOn w:val="TextBody"/>
+    <w:pPr/>
+    <w:rPr>
+      <w:rFonts w:cs="Lohit Devanagari"/>
+    </w:rPr>
+  </w:style>
+  <w:style w:type="paragraph" w:styleId="Caption">
+    <w:name w:val="Caption"/>
+    <w:basedOn w:val="Normal"/>
+    <w:qFormat/>
+    <w:pPr>
+      <w:suppressLineNumbers/>
+      <w:spacing w:before="120" w:after="120"/>
+    </w:pPr>
+    <w:rPr>
+      <w:rFonts w:cs="Lohit Devanagari"/>
+      <w:i/>
+      <w:iCs/>
+      <w:sz w:val="24"/>
+      <w:szCs w:val="24"/>
+    </w:rPr>
+  </w:style>
+  <w:style w:type="paragraph" w:styleId="Index">
+    <w:name w:val="Index"/>
+    <w:basedOn w:val="Normal"/>
+    <w:qFormat/>
+    <w:pPr>
+      <w:suppressLineNumbers/>
+    </w:pPr>
+    <w:rPr>
+      <w:rFonts w:cs="Lohit Devanagari"/>
     </w:rPr>
   </w:style>
   <w:style w:type="paragraph" w:styleId="Title">
@@ -883,29 +3618,15 @@
     <w:link w:val="TitleChar"/>
     <w:uiPriority w:val="10"/>
     <w:qFormat/>
-    <w:rsid w:val="002701AC"/>
+    <w:rsid w:val="002701ac"/>
     <w:pPr>
-      <w:spacing w:after="80" w:line="240" w:lineRule="auto"/>
+      <w:spacing w:lineRule="auto" w:line="240" w:before="0" w:after="80"/>
       <w:contextualSpacing/>
     </w:pPr>
     <w:rPr>
-      <w:rFonts w:asciiTheme="majorHAnsi" w:eastAsiaTheme="majorEastAsia" w:hAnsiTheme="majorHAnsi" w:cstheme="majorBidi"/>
+      <w:rFonts w:ascii="Aptos Display" w:hAnsi="Aptos Display" w:eastAsia="" w:cs="" w:asciiTheme="majorHAnsi" w:cstheme="majorBidi" w:eastAsiaTheme="majorEastAsia" w:hAnsiTheme="majorHAnsi"/>
       <w:spacing w:val="-10"/>
-      <w:kern w:val="28"/>
-      <w:sz w:val="56"/>
-      <w:szCs w:val="56"/>
-    </w:rPr>
-  </w:style>
-  <w:style w:type="character" w:customStyle="1" w:styleId="TitleChar">
-    <w:name w:val="Title Char"/>
-    <w:basedOn w:val="DefaultParagraphFont"/>
-    <w:link w:val="Title"/>
-    <w:uiPriority w:val="10"/>
-    <w:rsid w:val="002701AC"/>
-    <w:rPr>
-      <w:rFonts w:asciiTheme="majorHAnsi" w:eastAsiaTheme="majorEastAsia" w:hAnsiTheme="majorHAnsi" w:cstheme="majorBidi"/>
-      <w:spacing w:val="-10"/>
-      <w:kern w:val="28"/>
+      <w:kern w:val="2"/>
       <w:sz w:val="56"/>
       <w:szCs w:val="56"/>
     </w:rPr>
@@ -917,29 +3638,11 @@
     <w:link w:val="SubtitleChar"/>
     <w:uiPriority w:val="11"/>
     <w:qFormat/>
-    <w:rsid w:val="002701AC"/>
-    <w:pPr>
-      <w:numPr>
-        <w:ilvl w:val="1"/>
-      </w:numPr>
-    </w:pPr>
+    <w:rsid w:val="002701ac"/>
+    <w:pPr/>
     <w:rPr>
-      <w:rFonts w:eastAsiaTheme="majorEastAsia" w:cstheme="majorBidi"/>
-      <w:color w:val="595959" w:themeColor="text1" w:themeTint="A6"/>
-      <w:spacing w:val="15"/>
-      <w:sz w:val="28"/>
-      <w:szCs w:val="28"/>
-    </w:rPr>
-  </w:style>
-  <w:style w:type="character" w:customStyle="1" w:styleId="SubtitleChar">
-    <w:name w:val="Subtitle Char"/>
-    <w:basedOn w:val="DefaultParagraphFont"/>
-    <w:link w:val="Subtitle"/>
-    <w:uiPriority w:val="11"/>
-    <w:rsid w:val="002701AC"/>
-    <w:rPr>
-      <w:rFonts w:eastAsiaTheme="majorEastAsia" w:cstheme="majorBidi"/>
-      <w:color w:val="595959" w:themeColor="text1" w:themeTint="A6"/>
+      <w:rFonts w:eastAsia="" w:cs="" w:cstheme="majorBidi" w:eastAsiaTheme="majorEastAsia"/>
+      <w:color w:val="595959" w:themeColor="text1" w:themeTint="a6"/>
       <w:spacing w:val="15"/>
       <w:sz w:val="28"/>
       <w:szCs w:val="28"/>
@@ -952,27 +3655,15 @@
     <w:link w:val="QuoteChar"/>
     <w:uiPriority w:val="29"/>
     <w:qFormat/>
-    <w:rsid w:val="002701AC"/>
+    <w:rsid w:val="002701ac"/>
     <w:pPr>
-      <w:spacing w:before="160"/>
+      <w:spacing w:before="160" w:after="160"/>
       <w:jc w:val="center"/>
     </w:pPr>
     <w:rPr>
       <w:i/>
       <w:iCs/>
-      <w:color w:val="404040" w:themeColor="text1" w:themeTint="BF"/>
-    </w:rPr>
-  </w:style>
-  <w:style w:type="character" w:customStyle="1" w:styleId="QuoteChar">
-    <w:name w:val="Quote Char"/>
-    <w:basedOn w:val="DefaultParagraphFont"/>
-    <w:link w:val="Quote"/>
-    <w:uiPriority w:val="29"/>
-    <w:rsid w:val="002701AC"/>
-    <w:rPr>
-      <w:i/>
-      <w:iCs/>
-      <w:color w:val="404040" w:themeColor="text1" w:themeTint="BF"/>
+      <w:color w:val="404040" w:themeColor="text1" w:themeTint="bf"/>
     </w:rPr>
   </w:style>
   <w:style w:type="paragraph" w:styleId="ListParagraph">
@@ -980,23 +3671,13 @@
     <w:basedOn w:val="Normal"/>
     <w:uiPriority w:val="34"/>
     <w:qFormat/>
-    <w:rsid w:val="002701AC"/>
+    <w:rsid w:val="002701ac"/>
     <w:pPr>
-      <w:ind w:left="720"/>
+      <w:spacing w:before="0" w:after="160"/>
+      <w:ind w:left="720" w:hanging="0"/>
       <w:contextualSpacing/>
     </w:pPr>
-  </w:style>
-  <w:style w:type="character" w:styleId="IntenseEmphasis">
-    <w:name w:val="Intense Emphasis"/>
-    <w:basedOn w:val="DefaultParagraphFont"/>
-    <w:uiPriority w:val="21"/>
-    <w:qFormat/>
-    <w:rsid w:val="002701AC"/>
-    <w:rPr>
-      <w:i/>
-      <w:iCs/>
-      <w:color w:val="0F4761" w:themeColor="accent1" w:themeShade="BF"/>
-    </w:rPr>
+    <w:rPr/>
   </w:style>
   <w:style w:type="paragraph" w:styleId="IntenseQuote">
     <w:name w:val="Intense Quote"/>
@@ -1005,47 +3686,42 @@
     <w:link w:val="IntenseQuoteChar"/>
     <w:uiPriority w:val="30"/>
     <w:qFormat/>
-    <w:rsid w:val="002701AC"/>
+    <w:rsid w:val="002701ac"/>
     <w:pPr>
       <w:pBdr>
-        <w:top w:val="single" w:sz="4" w:space="10" w:color="0F4761" w:themeColor="accent1" w:themeShade="BF"/>
-        <w:bottom w:val="single" w:sz="4" w:space="10" w:color="0F4761" w:themeColor="accent1" w:themeShade="BF"/>
+        <w:top w:val="single" w:sz="4" w:space="10" w:color="0F4761"/>
+        <w:bottom w:val="single" w:sz="4" w:space="10" w:color="0F4761"/>
       </w:pBdr>
       <w:spacing w:before="360" w:after="360"/>
-      <w:ind w:left="864" w:right="864"/>
+      <w:ind w:left="864" w:right="864" w:hanging="0"/>
       <w:jc w:val="center"/>
     </w:pPr>
     <w:rPr>
       <w:i/>
       <w:iCs/>
-      <w:color w:val="0F4761" w:themeColor="accent1" w:themeShade="BF"/>
+      <w:color w:val="0F4761" w:themeColor="accent1" w:themeShade="bf"/>
     </w:rPr>
   </w:style>
-  <w:style w:type="character" w:customStyle="1" w:styleId="IntenseQuoteChar">
-    <w:name w:val="Intense Quote Char"/>
-    <w:basedOn w:val="DefaultParagraphFont"/>
-    <w:link w:val="IntenseQuote"/>
-    <w:uiPriority w:val="30"/>
-    <w:rsid w:val="002701AC"/>
-    <w:rPr>
-      <w:i/>
-      <w:iCs/>
-      <w:color w:val="0F4761" w:themeColor="accent1" w:themeShade="BF"/>
-    </w:rPr>
+  <w:style w:type="numbering" w:styleId="NoList" w:default="1">
+    <w:name w:val="No List"/>
+    <w:uiPriority w:val="99"/>
+    <w:semiHidden/>
+    <w:unhideWhenUsed/>
+    <w:qFormat/>
   </w:style>
-  <w:style w:type="character" w:styleId="IntenseReference">
-    <w:name w:val="Intense Reference"/>
-    <w:basedOn w:val="DefaultParagraphFont"/>
-    <w:uiPriority w:val="32"/>
-    <w:qFormat/>
-    <w:rsid w:val="002701AC"/>
-    <w:rPr>
-      <w:b/>
-      <w:bCs/>
-      <w:smallCaps/>
-      <w:color w:val="0F4761" w:themeColor="accent1" w:themeShade="BF"/>
-      <w:spacing w:val="5"/>
-    </w:rPr>
+  <w:style w:type="table" w:default="1" w:styleId="TableNormal">
+    <w:name w:val="Normal Table"/>
+    <w:uiPriority w:val="99"/>
+    <w:semiHidden/>
+    <w:unhideWhenUsed/>
+    <w:tblPr>
+      <w:tblCellMar>
+        <w:top w:w="0" w:type="dxa"/>
+        <w:left w:w="108" w:type="dxa"/>
+        <w:bottom w:w="0" w:type="dxa"/>
+        <w:right w:w="108" w:type="dxa"/>
+      </w:tblCellMar>
+    </w:tblPr>
   </w:style>
 </w:styles>
 </file>

</xml_diff>